<commit_message>
daily commit 0410, add references and change c1 in v2.0
</commit_message>
<xml_diff>
--- a/参考文献.docx
+++ b/参考文献.docx
@@ -8,14 +8,16 @@
         <w:rPr>
           <w:rFonts w:hint="eastAsia"/>
         </w:rPr>
-        <w:t>配电网电压控制研究现状</w:t>
-      </w:r>
-      <w:bookmarkEnd w:id="0"/>
+        <w:t>1</w:t>
+      </w:r>
+      <w:r>
+        <w:t>.1</w:t>
+      </w:r>
       <w:r>
         <w:fldChar w:fldCharType="begin"/>
       </w:r>
       <w:r>
-        <w:instrText xml:space="preserve"> ADDIN NE.Ref.{81522336-58ED-4EE3-AE6D-96D4FE948B97}</w:instrText>
+        <w:instrText xml:space="preserve"> ADDIN NE.Ref.{E830C4AE-0ECD-4737-91DB-45E938D32A09}</w:instrText>
       </w:r>
       <w:r>
         <w:fldChar w:fldCharType="separate"/>
@@ -28,30 +30,19 @@
           <w:szCs w:val="21"/>
           <w:vertAlign w:val="superscript"/>
         </w:rPr>
-        <w:t>[1, 2]</w:t>
+        <w:t>[1-4]</w:t>
       </w:r>
       <w:r>
         <w:fldChar w:fldCharType="end"/>
       </w:r>
-    </w:p>
-    <w:p>
-      <w:pPr>
-        <w:autoSpaceDE w:val="0"/>
-        <w:autoSpaceDN w:val="0"/>
-        <w:adjustRightInd w:val="0"/>
-        <w:jc w:val="left"/>
-      </w:pPr>
-      <w:r>
-        <w:rPr>
-          <w:rFonts w:hint="eastAsia"/>
-        </w:rPr>
-        <w:t>就地式电压控制</w:t>
+      <w:r>
+        <w:t>2</w:t>
       </w:r>
       <w:r>
         <w:fldChar w:fldCharType="begin"/>
       </w:r>
       <w:r>
-        <w:instrText xml:space="preserve"> ADDIN NE.Ref.{22AF7ACB-9F62-42D6-AFB8-BE8AE4A5A67C}</w:instrText>
+        <w:instrText xml:space="preserve"> ADDIN NE.Ref.{378CB8E7-7B41-42FE-80A5-09131AD17BA1}</w:instrText>
       </w:r>
       <w:r>
         <w:fldChar w:fldCharType="separate"/>
@@ -64,30 +55,19 @@
           <w:szCs w:val="21"/>
           <w:vertAlign w:val="superscript"/>
         </w:rPr>
-        <w:t>[3-7]</w:t>
+        <w:t>[5, 6]</w:t>
       </w:r>
       <w:r>
         <w:fldChar w:fldCharType="end"/>
       </w:r>
-    </w:p>
-    <w:p>
-      <w:pPr>
-        <w:autoSpaceDE w:val="0"/>
-        <w:autoSpaceDN w:val="0"/>
-        <w:adjustRightInd w:val="0"/>
-        <w:jc w:val="left"/>
-      </w:pPr>
-      <w:r>
-        <w:rPr>
-          <w:rFonts w:hint="eastAsia"/>
-        </w:rPr>
-        <w:t>分散式电压控制</w:t>
+      <w:r>
+        <w:t>3</w:t>
       </w:r>
       <w:r>
         <w:fldChar w:fldCharType="begin"/>
       </w:r>
       <w:r>
-        <w:instrText xml:space="preserve"> ADDIN NE.Ref.{BC7A2DB6-7A3A-4E95-895D-3C974C06381F}</w:instrText>
+        <w:instrText xml:space="preserve"> ADDIN NE.Ref.{016E8563-ED7A-47ED-9DD3-34D249D50969}</w:instrText>
       </w:r>
       <w:r>
         <w:fldChar w:fldCharType="separate"/>
@@ -100,22 +80,21 @@
           <w:szCs w:val="21"/>
           <w:vertAlign w:val="superscript"/>
         </w:rPr>
-        <w:t>[8-10]</w:t>
+        <w:t>[7]</w:t>
       </w:r>
       <w:r>
         <w:fldChar w:fldCharType="end"/>
       </w:r>
-      <w:r>
-        <w:rPr>
-          <w:rFonts w:hint="eastAsia"/>
-        </w:rPr>
-        <w:t>梯度</w:t>
+    </w:p>
+    <w:p>
+      <w:r>
+        <w:t>1.2 1</w:t>
       </w:r>
       <w:r>
         <w:fldChar w:fldCharType="begin"/>
       </w:r>
       <w:r>
-        <w:instrText xml:space="preserve"> ADDIN NE.Ref.{CE58E0B8-B462-44D1-B181-09D291243068}</w:instrText>
+        <w:instrText xml:space="preserve"> ADDIN NE.Ref.{42403556-D1A6-4F63-AD80-10E0C18F326D}</w:instrText>
       </w:r>
       <w:r>
         <w:fldChar w:fldCharType="separate"/>
@@ -128,11 +107,117 @@
           <w:szCs w:val="21"/>
           <w:vertAlign w:val="superscript"/>
         </w:rPr>
+        <w:t>[8, 9]</w:t>
+      </w:r>
+      <w:r>
+        <w:fldChar w:fldCharType="end"/>
+      </w:r>
+      <w:r>
+        <w:t>2</w:t>
+      </w:r>
+      <w:r>
+        <w:fldChar w:fldCharType="begin"/>
+      </w:r>
+      <w:r>
+        <w:instrText xml:space="preserve"> ADDIN NE.Ref.{A67FFC0D-55CF-47EA-AD07-E77AE3320BE1}</w:instrText>
+      </w:r>
+      <w:r>
+        <w:fldChar w:fldCharType="separate"/>
+      </w:r>
+      <w:r>
+        <w:rPr>
+          <w:rFonts w:ascii="等线" w:eastAsia="等线" w:cs="等线"/>
+          <w:color w:val="080000"/>
+          <w:kern w:val="0"/>
+          <w:szCs w:val="21"/>
+          <w:vertAlign w:val="superscript"/>
+        </w:rPr>
+        <w:t>[8, 9]</w:t>
+      </w:r>
+      <w:r>
+        <w:fldChar w:fldCharType="end"/>
+      </w:r>
+      <w:r>
+        <w:t>3</w:t>
+      </w:r>
+      <w:r>
+        <w:fldChar w:fldCharType="begin"/>
+      </w:r>
+      <w:r>
+        <w:instrText xml:space="preserve"> ADDIN NE.Ref.{B4F33048-2C50-479E-BD99-81A1B5DE2BC2}</w:instrText>
+      </w:r>
+      <w:r>
+        <w:fldChar w:fldCharType="separate"/>
+      </w:r>
+      <w:r>
+        <w:rPr>
+          <w:rFonts w:ascii="等线" w:eastAsia="等线" w:cs="等线"/>
+          <w:color w:val="080000"/>
+          <w:kern w:val="0"/>
+          <w:szCs w:val="21"/>
+          <w:vertAlign w:val="superscript"/>
+        </w:rPr>
         <w:t>[11-13]</w:t>
       </w:r>
       <w:r>
         <w:fldChar w:fldCharType="end"/>
       </w:r>
+      <w:r>
+        <w:t>4</w:t>
+      </w:r>
+      <w:r>
+        <w:fldChar w:fldCharType="begin"/>
+      </w:r>
+      <w:r>
+        <w:instrText xml:space="preserve"> ADDIN NE.Ref.{4BAB4300-6748-4176-9073-7AD183D8B1EC}</w:instrText>
+      </w:r>
+      <w:r>
+        <w:fldChar w:fldCharType="separate"/>
+      </w:r>
+      <w:r>
+        <w:rPr>
+          <w:rFonts w:ascii="等线" w:eastAsia="等线" w:cs="等线"/>
+          <w:color w:val="080000"/>
+          <w:kern w:val="0"/>
+          <w:szCs w:val="21"/>
+          <w:vertAlign w:val="superscript"/>
+        </w:rPr>
+        <w:t>[14]</w:t>
+      </w:r>
+      <w:r>
+        <w:fldChar w:fldCharType="end"/>
+      </w:r>
+    </w:p>
+    <w:p>
+      <w:r>
+        <w:rPr>
+          <w:rFonts w:hint="eastAsia"/>
+        </w:rPr>
+        <w:t>配电网电压控制研究现状</w:t>
+      </w:r>
+      <w:bookmarkEnd w:id="0"/>
+      <w:r>
+        <w:fldChar w:fldCharType="begin"/>
+      </w:r>
+      <w:r>
+        <w:instrText xml:space="preserve"> ADDIN NE.Ref.{81522336-58ED-4EE3-AE6D-96D4FE948B97}</w:instrText>
+      </w:r>
+      <w:r>
+        <w:fldChar w:fldCharType="separate"/>
+      </w:r>
+      <w:r>
+        <w:rPr>
+          <w:rFonts w:ascii="等线" w:eastAsia="等线" w:cs="等线"/>
+          <w:color w:val="080000"/>
+          <w:kern w:val="0"/>
+          <w:szCs w:val="21"/>
+          <w:vertAlign w:val="superscript"/>
+        </w:rPr>
+        <w:t>[15, 16]</w:t>
+      </w:r>
+      <w:r>
+        <w:fldChar w:fldCharType="end"/>
+      </w:r>
     </w:p>
     <w:p>
       <w:pPr>
@@ -145,10 +230,222 @@
         <w:rPr>
           <w:rFonts w:hint="eastAsia"/>
         </w:rPr>
+        <w:t>就地式电压控制</w:t>
+      </w:r>
+      <w:r>
+        <w:fldChar w:fldCharType="begin"/>
+      </w:r>
+      <w:r>
+        <w:instrText xml:space="preserve"> ADDIN NE.Ref.{22AF7ACB-9F62-42D6-AFB8-BE8AE4A5A67C}</w:instrText>
+      </w:r>
+      <w:r>
+        <w:fldChar w:fldCharType="separate"/>
+      </w:r>
+      <w:r>
+        <w:rPr>
+          <w:rFonts w:ascii="等线" w:eastAsia="等线" w:cs="等线"/>
+          <w:color w:val="080000"/>
+          <w:kern w:val="0"/>
+          <w:szCs w:val="21"/>
+          <w:vertAlign w:val="superscript"/>
+        </w:rPr>
+        <w:t>[11-13, 17, 18]</w:t>
+      </w:r>
+      <w:r>
+        <w:fldChar w:fldCharType="end"/>
+      </w:r>
+    </w:p>
+    <w:p>
+      <w:pPr>
+        <w:autoSpaceDE w:val="0"/>
+        <w:autoSpaceDN w:val="0"/>
+        <w:adjustRightInd w:val="0"/>
+        <w:jc w:val="left"/>
+      </w:pPr>
+      <w:r>
+        <w:rPr>
+          <w:rFonts w:hint="eastAsia"/>
+        </w:rPr>
+        <w:t>分散式电压控制</w:t>
+      </w:r>
+      <w:r>
+        <w:fldChar w:fldCharType="begin"/>
+      </w:r>
+      <w:r>
+        <w:instrText xml:space="preserve"> ADDIN NE.Ref.{BC7A2DB6-7A3A-4E95-895D-3C974C06381F}</w:instrText>
+      </w:r>
+      <w:r>
+        <w:fldChar w:fldCharType="separate"/>
+      </w:r>
+      <w:r>
+        <w:rPr>
+          <w:rFonts w:ascii="等线" w:eastAsia="等线" w:cs="等线"/>
+          <w:color w:val="080000"/>
+          <w:kern w:val="0"/>
+          <w:szCs w:val="21"/>
+          <w:vertAlign w:val="superscript"/>
+        </w:rPr>
+        <w:t>[19-21]</w:t>
+      </w:r>
+      <w:r>
+        <w:fldChar w:fldCharType="end"/>
+      </w:r>
+      <w:r>
+        <w:rPr>
+          <w:rFonts w:hint="eastAsia"/>
+        </w:rPr>
+        <w:t>梯度</w:t>
+      </w:r>
+      <w:r>
+        <w:fldChar w:fldCharType="begin"/>
+      </w:r>
+      <w:r>
+        <w:instrText xml:space="preserve"> ADDIN NE.Ref.{CE58E0B8-B462-44D1-B181-09D291243068}</w:instrText>
+      </w:r>
+      <w:r>
+        <w:fldChar w:fldCharType="separate"/>
+      </w:r>
+      <w:r>
+        <w:rPr>
+          <w:rFonts w:ascii="等线" w:eastAsia="等线" w:cs="等线"/>
+          <w:color w:val="080000"/>
+          <w:kern w:val="0"/>
+          <w:szCs w:val="21"/>
+          <w:vertAlign w:val="superscript"/>
+        </w:rPr>
+        <w:t>[19-21]</w:t>
+      </w:r>
+      <w:r>
+        <w:fldChar w:fldCharType="end"/>
+      </w:r>
+    </w:p>
+    <w:p>
+      <w:pPr>
+        <w:autoSpaceDE w:val="0"/>
+        <w:autoSpaceDN w:val="0"/>
+        <w:adjustRightInd w:val="0"/>
+        <w:jc w:val="left"/>
+      </w:pPr>
+      <w:r>
+        <w:rPr>
+          <w:rFonts w:hint="eastAsia"/>
+        </w:rPr>
+        <w:t>集中式1</w:t>
+      </w:r>
+      <w:r>
+        <w:fldChar w:fldCharType="begin"/>
+      </w:r>
+      <w:r>
+        <w:instrText xml:space="preserve"> ADDIN NE.Ref.{B0A82E91-5D6E-4ECC-A756-EF116A96F7E6}</w:instrText>
+      </w:r>
+      <w:r>
+        <w:fldChar w:fldCharType="separate"/>
+      </w:r>
+      <w:r>
+        <w:rPr>
+          <w:rFonts w:ascii="等线" w:eastAsia="等线" w:cs="等线"/>
+          <w:color w:val="080000"/>
+          <w:kern w:val="0"/>
+          <w:szCs w:val="21"/>
+          <w:vertAlign w:val="superscript"/>
+        </w:rPr>
+        <w:t>[25-29]</w:t>
+      </w:r>
+      <w:r>
+        <w:fldChar w:fldCharType="end"/>
+      </w:r>
+      <w:r>
+        <w:rPr>
+          <w:rFonts w:hint="eastAsia"/>
+        </w:rPr>
+        <w:t>组合</w:t>
+      </w:r>
+      <w:r>
+        <w:fldChar w:fldCharType="begin"/>
+      </w:r>
+      <w:r>
+        <w:instrText xml:space="preserve"> ADDIN NE.Ref.{44B58A2C-0457-4D13-8211-06D8E28ACB0B}</w:instrText>
+      </w:r>
+      <w:r>
+        <w:fldChar w:fldCharType="separate"/>
+      </w:r>
+      <w:r>
+        <w:rPr>
+          <w:rFonts w:ascii="等线" w:eastAsia="等线" w:cs="等线"/>
+          <w:color w:val="080000"/>
+          <w:kern w:val="0"/>
+          <w:szCs w:val="21"/>
+          <w:vertAlign w:val="superscript"/>
+        </w:rPr>
+        <w:t>[17, 30-33]</w:t>
+      </w:r>
+      <w:r>
+        <w:fldChar w:fldCharType="end"/>
+      </w:r>
+      <w:r>
+        <w:t>3</w:t>
+      </w:r>
+      <w:r>
+        <w:fldChar w:fldCharType="begin"/>
+      </w:r>
+      <w:r>
+        <w:instrText xml:space="preserve"> ADDIN NE.Ref.{8275D82E-8ECC-451A-92AB-CB4BF79C31D1}</w:instrText>
+      </w:r>
+      <w:r>
+        <w:fldChar w:fldCharType="separate"/>
+      </w:r>
+      <w:r>
+        <w:rPr>
+          <w:rFonts w:ascii="等线" w:eastAsia="等线" w:cs="等线"/>
+          <w:color w:val="080000"/>
+          <w:kern w:val="0"/>
+          <w:szCs w:val="21"/>
+          <w:vertAlign w:val="superscript"/>
+        </w:rPr>
+        <w:t>[34-36]</w:t>
+      </w:r>
+      <w:r>
+        <w:fldChar w:fldCharType="end"/>
+      </w:r>
+      <w:r>
+        <w:t>4</w:t>
+      </w:r>
+      <w:r>
+        <w:fldChar w:fldCharType="begin"/>
+      </w:r>
+      <w:r>
+        <w:instrText xml:space="preserve"> ADDIN NE.Ref.{92E1A86E-5D76-4427-AEB1-8C5A589EAB1E}</w:instrText>
+      </w:r>
+      <w:r>
+        <w:fldChar w:fldCharType="separate"/>
+      </w:r>
+      <w:r>
+        <w:rPr>
+          <w:rFonts w:ascii="等线" w:eastAsia="等线" w:cs="等线"/>
+          <w:color w:val="080000"/>
+          <w:kern w:val="0"/>
+          <w:szCs w:val="21"/>
+          <w:vertAlign w:val="superscript"/>
+        </w:rPr>
+        <w:t>[34]</w:t>
+      </w:r>
+      <w:r>
+        <w:fldChar w:fldCharType="end"/>
+      </w:r>
+    </w:p>
+    <w:p>
+      <w:pPr>
+        <w:autoSpaceDE w:val="0"/>
+        <w:autoSpaceDN w:val="0"/>
+        <w:adjustRightInd w:val="0"/>
+        <w:jc w:val="left"/>
+      </w:pPr>
+      <w:r>
+        <w:rPr>
+          <w:rFonts w:hint="eastAsia"/>
+        </w:rPr>
         <w:t>动态无功优化</w:t>
       </w:r>
-      <w:bookmarkStart w:id="1" w:name="_GoBack"/>
-      <w:bookmarkEnd w:id="1"/>
     </w:p>
     <w:p>
       <w:pPr>
@@ -229,6 +526,964 @@
           <w:sz w:val="20"/>
           <w:szCs w:val="20"/>
         </w:rPr>
+        <w:t>王颖</w:t>
+      </w:r>
+      <w:r>
+        <w:rPr>
+          <w:rFonts w:ascii="Times New Roman" w:eastAsia="宋体" w:hAnsi="Times New Roman" w:cs="Times New Roman"/>
+          <w:color w:val="000000"/>
+          <w:kern w:val="0"/>
+          <w:sz w:val="20"/>
+          <w:szCs w:val="20"/>
+        </w:rPr>
+        <w:t xml:space="preserve">, </w:t>
+      </w:r>
+      <w:r>
+        <w:rPr>
+          <w:rFonts w:ascii="宋体" w:eastAsia="宋体" w:cs="宋体" w:hint="eastAsia"/>
+          <w:color w:val="000000"/>
+          <w:kern w:val="0"/>
+          <w:sz w:val="20"/>
+          <w:szCs w:val="20"/>
+        </w:rPr>
+        <w:t>文福拴</w:t>
+      </w:r>
+      <w:r>
+        <w:rPr>
+          <w:rFonts w:ascii="Times New Roman" w:eastAsia="宋体" w:hAnsi="Times New Roman" w:cs="Times New Roman"/>
+          <w:color w:val="000000"/>
+          <w:kern w:val="0"/>
+          <w:sz w:val="20"/>
+          <w:szCs w:val="20"/>
+        </w:rPr>
+        <w:t xml:space="preserve">, </w:t>
+      </w:r>
+      <w:r>
+        <w:rPr>
+          <w:rFonts w:ascii="宋体" w:eastAsia="宋体" w:cs="宋体" w:hint="eastAsia"/>
+          <w:color w:val="000000"/>
+          <w:kern w:val="0"/>
+          <w:sz w:val="20"/>
+          <w:szCs w:val="20"/>
+        </w:rPr>
+        <w:t>赵波</w:t>
+      </w:r>
+      <w:r>
+        <w:rPr>
+          <w:rFonts w:ascii="Times New Roman" w:eastAsia="宋体" w:hAnsi="Times New Roman" w:cs="Times New Roman"/>
+          <w:color w:val="000000"/>
+          <w:kern w:val="0"/>
+          <w:sz w:val="20"/>
+          <w:szCs w:val="20"/>
+        </w:rPr>
+        <w:t xml:space="preserve">, </w:t>
+      </w:r>
+      <w:r>
+        <w:rPr>
+          <w:rFonts w:ascii="宋体" w:eastAsia="宋体" w:cs="宋体" w:hint="eastAsia"/>
+          <w:color w:val="000000"/>
+          <w:kern w:val="0"/>
+          <w:sz w:val="20"/>
+          <w:szCs w:val="20"/>
+        </w:rPr>
+        <w:t>等</w:t>
+      </w:r>
+      <w:r>
+        <w:rPr>
+          <w:rFonts w:ascii="Times New Roman" w:eastAsia="宋体" w:hAnsi="Times New Roman" w:cs="Times New Roman"/>
+          <w:color w:val="000000"/>
+          <w:kern w:val="0"/>
+          <w:sz w:val="20"/>
+          <w:szCs w:val="20"/>
+        </w:rPr>
+        <w:t xml:space="preserve">. </w:t>
+      </w:r>
+      <w:r>
+        <w:rPr>
+          <w:rFonts w:ascii="宋体" w:eastAsia="宋体" w:cs="宋体" w:hint="eastAsia"/>
+          <w:color w:val="000000"/>
+          <w:kern w:val="0"/>
+          <w:sz w:val="20"/>
+          <w:szCs w:val="20"/>
+        </w:rPr>
+        <w:t>高密度分布式光伏接入下电压越限问题的分析与对策</w:t>
+      </w:r>
+      <w:r>
+        <w:rPr>
+          <w:rFonts w:ascii="Times New Roman" w:eastAsia="宋体" w:hAnsi="Times New Roman" w:cs="Times New Roman"/>
+          <w:color w:val="000000"/>
+          <w:kern w:val="0"/>
+          <w:sz w:val="20"/>
+          <w:szCs w:val="20"/>
+        </w:rPr>
+        <w:t xml:space="preserve">. </w:t>
+      </w:r>
+      <w:r>
+        <w:rPr>
+          <w:rFonts w:ascii="宋体" w:eastAsia="宋体" w:cs="宋体" w:hint="eastAsia"/>
+          <w:color w:val="000000"/>
+          <w:kern w:val="0"/>
+          <w:sz w:val="20"/>
+          <w:szCs w:val="20"/>
+        </w:rPr>
+        <w:t>中国电机工程学报</w:t>
+      </w:r>
+      <w:r>
+        <w:rPr>
+          <w:rFonts w:ascii="Times New Roman" w:eastAsia="宋体" w:hAnsi="Times New Roman" w:cs="Times New Roman"/>
+          <w:color w:val="000000"/>
+          <w:kern w:val="0"/>
+          <w:sz w:val="20"/>
+          <w:szCs w:val="20"/>
+        </w:rPr>
+        <w:t>, 2016, 36(5): 1200</w:t>
+      </w:r>
+      <w:r>
+        <w:rPr>
+          <w:rFonts w:ascii="宋体" w:eastAsia="宋体" w:cs="宋体" w:hint="eastAsia"/>
+          <w:color w:val="000000"/>
+          <w:kern w:val="0"/>
+          <w:sz w:val="20"/>
+          <w:szCs w:val="20"/>
+        </w:rPr>
+        <w:t>～</w:t>
+      </w:r>
+      <w:r>
+        <w:rPr>
+          <w:rFonts w:ascii="Times New Roman" w:eastAsia="宋体" w:hAnsi="Times New Roman" w:cs="Times New Roman"/>
+          <w:color w:val="000000"/>
+          <w:kern w:val="0"/>
+          <w:sz w:val="20"/>
+          <w:szCs w:val="20"/>
+        </w:rPr>
+        <w:t>1206</w:t>
+      </w:r>
+    </w:p>
+    <w:p>
+      <w:pPr>
+        <w:autoSpaceDE w:val="0"/>
+        <w:autoSpaceDN w:val="0"/>
+        <w:adjustRightInd w:val="0"/>
+        <w:rPr>
+          <w:rFonts w:ascii="宋体" w:eastAsia="宋体"/>
+          <w:kern w:val="0"/>
+          <w:sz w:val="24"/>
+          <w:szCs w:val="24"/>
+        </w:rPr>
+      </w:pPr>
+      <w:r>
+        <w:rPr>
+          <w:rFonts w:ascii="Times New Roman" w:eastAsia="宋体" w:hAnsi="Times New Roman" w:cs="Times New Roman"/>
+          <w:color w:val="000000"/>
+          <w:kern w:val="0"/>
+          <w:sz w:val="20"/>
+          <w:szCs w:val="20"/>
+        </w:rPr>
+        <w:t xml:space="preserve"> [2] </w:t>
+      </w:r>
+      <w:bookmarkStart w:id="1" w:name="_neb31B77501_5139_4483_B59D_2BFF75DE7FDB"/>
+      <w:r>
+        <w:rPr>
+          <w:rFonts w:ascii="宋体" w:eastAsia="宋体" w:cs="宋体" w:hint="eastAsia"/>
+          <w:color w:val="000000"/>
+          <w:kern w:val="0"/>
+          <w:sz w:val="20"/>
+          <w:szCs w:val="20"/>
+        </w:rPr>
+        <w:t>王志群</w:t>
+      </w:r>
+      <w:r>
+        <w:rPr>
+          <w:rFonts w:ascii="Times New Roman" w:eastAsia="宋体" w:hAnsi="Times New Roman" w:cs="Times New Roman"/>
+          <w:color w:val="000000"/>
+          <w:kern w:val="0"/>
+          <w:sz w:val="20"/>
+          <w:szCs w:val="20"/>
+        </w:rPr>
+        <w:t xml:space="preserve">, </w:t>
+      </w:r>
+      <w:r>
+        <w:rPr>
+          <w:rFonts w:ascii="宋体" w:eastAsia="宋体" w:cs="宋体" w:hint="eastAsia"/>
+          <w:color w:val="000000"/>
+          <w:kern w:val="0"/>
+          <w:sz w:val="20"/>
+          <w:szCs w:val="20"/>
+        </w:rPr>
+        <w:t>朱守真</w:t>
+      </w:r>
+      <w:r>
+        <w:rPr>
+          <w:rFonts w:ascii="Times New Roman" w:eastAsia="宋体" w:hAnsi="Times New Roman" w:cs="Times New Roman"/>
+          <w:color w:val="000000"/>
+          <w:kern w:val="0"/>
+          <w:sz w:val="20"/>
+          <w:szCs w:val="20"/>
+        </w:rPr>
+        <w:t xml:space="preserve">, </w:t>
+      </w:r>
+      <w:r>
+        <w:rPr>
+          <w:rFonts w:ascii="宋体" w:eastAsia="宋体" w:cs="宋体" w:hint="eastAsia"/>
+          <w:color w:val="000000"/>
+          <w:kern w:val="0"/>
+          <w:sz w:val="20"/>
+          <w:szCs w:val="20"/>
+        </w:rPr>
+        <w:t>周双喜</w:t>
+      </w:r>
+      <w:r>
+        <w:rPr>
+          <w:rFonts w:ascii="Times New Roman" w:eastAsia="宋体" w:hAnsi="Times New Roman" w:cs="Times New Roman"/>
+          <w:color w:val="000000"/>
+          <w:kern w:val="0"/>
+          <w:sz w:val="20"/>
+          <w:szCs w:val="20"/>
+        </w:rPr>
+        <w:t xml:space="preserve">, </w:t>
+      </w:r>
+      <w:r>
+        <w:rPr>
+          <w:rFonts w:ascii="宋体" w:eastAsia="宋体" w:cs="宋体" w:hint="eastAsia"/>
+          <w:color w:val="000000"/>
+          <w:kern w:val="0"/>
+          <w:sz w:val="20"/>
+          <w:szCs w:val="20"/>
+        </w:rPr>
+        <w:t>等</w:t>
+      </w:r>
+      <w:r>
+        <w:rPr>
+          <w:rFonts w:ascii="Times New Roman" w:eastAsia="宋体" w:hAnsi="Times New Roman" w:cs="Times New Roman"/>
+          <w:color w:val="000000"/>
+          <w:kern w:val="0"/>
+          <w:sz w:val="20"/>
+          <w:szCs w:val="20"/>
+        </w:rPr>
+        <w:t xml:space="preserve">. </w:t>
+      </w:r>
+      <w:r>
+        <w:rPr>
+          <w:rFonts w:ascii="宋体" w:eastAsia="宋体" w:cs="宋体" w:hint="eastAsia"/>
+          <w:color w:val="000000"/>
+          <w:kern w:val="0"/>
+          <w:sz w:val="20"/>
+          <w:szCs w:val="20"/>
+        </w:rPr>
+        <w:t>分布式发电对配电网电压分布的影响</w:t>
+      </w:r>
+      <w:r>
+        <w:rPr>
+          <w:rFonts w:ascii="Times New Roman" w:eastAsia="宋体" w:hAnsi="Times New Roman" w:cs="Times New Roman"/>
+          <w:color w:val="000000"/>
+          <w:kern w:val="0"/>
+          <w:sz w:val="20"/>
+          <w:szCs w:val="20"/>
+        </w:rPr>
+        <w:t xml:space="preserve">. </w:t>
+      </w:r>
+      <w:r>
+        <w:rPr>
+          <w:rFonts w:ascii="宋体" w:eastAsia="宋体" w:cs="宋体" w:hint="eastAsia"/>
+          <w:color w:val="000000"/>
+          <w:kern w:val="0"/>
+          <w:sz w:val="20"/>
+          <w:szCs w:val="20"/>
+        </w:rPr>
+        <w:t>电力系统自动化</w:t>
+      </w:r>
+      <w:r>
+        <w:rPr>
+          <w:rFonts w:ascii="Times New Roman" w:eastAsia="宋体" w:hAnsi="Times New Roman" w:cs="Times New Roman"/>
+          <w:color w:val="000000"/>
+          <w:kern w:val="0"/>
+          <w:sz w:val="20"/>
+          <w:szCs w:val="20"/>
+        </w:rPr>
+        <w:t>, 2004, 28(16): 56</w:t>
+      </w:r>
+      <w:r>
+        <w:rPr>
+          <w:rFonts w:ascii="宋体" w:eastAsia="宋体" w:cs="宋体" w:hint="eastAsia"/>
+          <w:color w:val="000000"/>
+          <w:kern w:val="0"/>
+          <w:sz w:val="20"/>
+          <w:szCs w:val="20"/>
+        </w:rPr>
+        <w:t>～</w:t>
+      </w:r>
+      <w:r>
+        <w:rPr>
+          <w:rFonts w:ascii="Times New Roman" w:eastAsia="宋体" w:hAnsi="Times New Roman" w:cs="Times New Roman"/>
+          <w:color w:val="000000"/>
+          <w:kern w:val="0"/>
+          <w:sz w:val="20"/>
+          <w:szCs w:val="20"/>
+        </w:rPr>
+        <w:t>60</w:t>
+      </w:r>
+      <w:bookmarkEnd w:id="1"/>
+    </w:p>
+    <w:p>
+      <w:pPr>
+        <w:autoSpaceDE w:val="0"/>
+        <w:autoSpaceDN w:val="0"/>
+        <w:adjustRightInd w:val="0"/>
+        <w:rPr>
+          <w:rFonts w:ascii="宋体" w:eastAsia="宋体"/>
+          <w:kern w:val="0"/>
+          <w:sz w:val="24"/>
+          <w:szCs w:val="24"/>
+        </w:rPr>
+      </w:pPr>
+      <w:r>
+        <w:rPr>
+          <w:rFonts w:ascii="Times New Roman" w:eastAsia="宋体" w:hAnsi="Times New Roman" w:cs="Times New Roman"/>
+          <w:color w:val="000000"/>
+          <w:kern w:val="0"/>
+          <w:sz w:val="20"/>
+          <w:szCs w:val="20"/>
+        </w:rPr>
+        <w:t xml:space="preserve"> [3] Thomson M, Infield D G. Impact of widespread photovoltaics generation on distribution systems. Renewable Power Generation Iet, 2007, 1(1): 33</w:t>
+      </w:r>
+      <w:r>
+        <w:rPr>
+          <w:rFonts w:ascii="宋体" w:eastAsia="宋体" w:cs="宋体" w:hint="eastAsia"/>
+          <w:color w:val="000000"/>
+          <w:kern w:val="0"/>
+          <w:sz w:val="20"/>
+          <w:szCs w:val="20"/>
+        </w:rPr>
+        <w:t>～</w:t>
+      </w:r>
+      <w:r>
+        <w:rPr>
+          <w:rFonts w:ascii="Times New Roman" w:eastAsia="宋体" w:hAnsi="Times New Roman" w:cs="Times New Roman"/>
+          <w:color w:val="000000"/>
+          <w:kern w:val="0"/>
+          <w:sz w:val="20"/>
+          <w:szCs w:val="20"/>
+        </w:rPr>
+        <w:t>40</w:t>
+      </w:r>
+    </w:p>
+    <w:p>
+      <w:pPr>
+        <w:autoSpaceDE w:val="0"/>
+        <w:autoSpaceDN w:val="0"/>
+        <w:adjustRightInd w:val="0"/>
+        <w:rPr>
+          <w:rFonts w:ascii="宋体" w:eastAsia="宋体"/>
+          <w:kern w:val="0"/>
+          <w:sz w:val="24"/>
+          <w:szCs w:val="24"/>
+        </w:rPr>
+      </w:pPr>
+      <w:r>
+        <w:rPr>
+          <w:rFonts w:ascii="Times New Roman" w:eastAsia="宋体" w:hAnsi="Times New Roman" w:cs="Times New Roman"/>
+          <w:color w:val="000000"/>
+          <w:kern w:val="0"/>
+          <w:sz w:val="20"/>
+          <w:szCs w:val="20"/>
+        </w:rPr>
+        <w:t xml:space="preserve"> [4] </w:t>
+      </w:r>
+      <w:bookmarkStart w:id="2" w:name="_neb41827176_B8D1_4DFE_B71C_1454BF8E57CE"/>
+      <w:r>
+        <w:rPr>
+          <w:rFonts w:ascii="宋体" w:eastAsia="宋体" w:cs="宋体" w:hint="eastAsia"/>
+          <w:color w:val="000000"/>
+          <w:kern w:val="0"/>
+          <w:sz w:val="20"/>
+          <w:szCs w:val="20"/>
+        </w:rPr>
+        <w:t>许晓艳</w:t>
+      </w:r>
+      <w:r>
+        <w:rPr>
+          <w:rFonts w:ascii="Times New Roman" w:eastAsia="宋体" w:hAnsi="Times New Roman" w:cs="Times New Roman"/>
+          <w:color w:val="000000"/>
+          <w:kern w:val="0"/>
+          <w:sz w:val="20"/>
+          <w:szCs w:val="20"/>
+        </w:rPr>
+        <w:t xml:space="preserve">, </w:t>
+      </w:r>
+      <w:r>
+        <w:rPr>
+          <w:rFonts w:ascii="宋体" w:eastAsia="宋体" w:cs="宋体" w:hint="eastAsia"/>
+          <w:color w:val="000000"/>
+          <w:kern w:val="0"/>
+          <w:sz w:val="20"/>
+          <w:szCs w:val="20"/>
+        </w:rPr>
+        <w:t>黄越辉</w:t>
+      </w:r>
+      <w:r>
+        <w:rPr>
+          <w:rFonts w:ascii="Times New Roman" w:eastAsia="宋体" w:hAnsi="Times New Roman" w:cs="Times New Roman"/>
+          <w:color w:val="000000"/>
+          <w:kern w:val="0"/>
+          <w:sz w:val="20"/>
+          <w:szCs w:val="20"/>
+        </w:rPr>
+        <w:t xml:space="preserve">, </w:t>
+      </w:r>
+      <w:r>
+        <w:rPr>
+          <w:rFonts w:ascii="宋体" w:eastAsia="宋体" w:cs="宋体" w:hint="eastAsia"/>
+          <w:color w:val="000000"/>
+          <w:kern w:val="0"/>
+          <w:sz w:val="20"/>
+          <w:szCs w:val="20"/>
+        </w:rPr>
+        <w:t>刘纯</w:t>
+      </w:r>
+      <w:r>
+        <w:rPr>
+          <w:rFonts w:ascii="Times New Roman" w:eastAsia="宋体" w:hAnsi="Times New Roman" w:cs="Times New Roman"/>
+          <w:color w:val="000000"/>
+          <w:kern w:val="0"/>
+          <w:sz w:val="20"/>
+          <w:szCs w:val="20"/>
+        </w:rPr>
+        <w:t xml:space="preserve">, </w:t>
+      </w:r>
+      <w:r>
+        <w:rPr>
+          <w:rFonts w:ascii="宋体" w:eastAsia="宋体" w:cs="宋体" w:hint="eastAsia"/>
+          <w:color w:val="000000"/>
+          <w:kern w:val="0"/>
+          <w:sz w:val="20"/>
+          <w:szCs w:val="20"/>
+        </w:rPr>
+        <w:t>等</w:t>
+      </w:r>
+      <w:r>
+        <w:rPr>
+          <w:rFonts w:ascii="Times New Roman" w:eastAsia="宋体" w:hAnsi="Times New Roman" w:cs="Times New Roman"/>
+          <w:color w:val="000000"/>
+          <w:kern w:val="0"/>
+          <w:sz w:val="20"/>
+          <w:szCs w:val="20"/>
+        </w:rPr>
+        <w:t xml:space="preserve">. </w:t>
+      </w:r>
+      <w:r>
+        <w:rPr>
+          <w:rFonts w:ascii="宋体" w:eastAsia="宋体" w:cs="宋体" w:hint="eastAsia"/>
+          <w:color w:val="000000"/>
+          <w:kern w:val="0"/>
+          <w:sz w:val="20"/>
+          <w:szCs w:val="20"/>
+        </w:rPr>
+        <w:t>分布式光伏发电对配电网电压的影响及电压越限的解决方案</w:t>
+      </w:r>
+      <w:r>
+        <w:rPr>
+          <w:rFonts w:ascii="Times New Roman" w:eastAsia="宋体" w:hAnsi="Times New Roman" w:cs="Times New Roman"/>
+          <w:color w:val="000000"/>
+          <w:kern w:val="0"/>
+          <w:sz w:val="20"/>
+          <w:szCs w:val="20"/>
+        </w:rPr>
+        <w:t xml:space="preserve">. </w:t>
+      </w:r>
+      <w:r>
+        <w:rPr>
+          <w:rFonts w:ascii="宋体" w:eastAsia="宋体" w:cs="宋体" w:hint="eastAsia"/>
+          <w:color w:val="000000"/>
+          <w:kern w:val="0"/>
+          <w:sz w:val="20"/>
+          <w:szCs w:val="20"/>
+        </w:rPr>
+        <w:t>电网技术</w:t>
+      </w:r>
+      <w:r>
+        <w:rPr>
+          <w:rFonts w:ascii="Times New Roman" w:eastAsia="宋体" w:hAnsi="Times New Roman" w:cs="Times New Roman"/>
+          <w:color w:val="000000"/>
+          <w:kern w:val="0"/>
+          <w:sz w:val="20"/>
+          <w:szCs w:val="20"/>
+        </w:rPr>
+        <w:t>, 2010, 34(10): 140</w:t>
+      </w:r>
+      <w:r>
+        <w:rPr>
+          <w:rFonts w:ascii="宋体" w:eastAsia="宋体" w:cs="宋体" w:hint="eastAsia"/>
+          <w:color w:val="000000"/>
+          <w:kern w:val="0"/>
+          <w:sz w:val="20"/>
+          <w:szCs w:val="20"/>
+        </w:rPr>
+        <w:t>～</w:t>
+      </w:r>
+      <w:r>
+        <w:rPr>
+          <w:rFonts w:ascii="Times New Roman" w:eastAsia="宋体" w:hAnsi="Times New Roman" w:cs="Times New Roman"/>
+          <w:color w:val="000000"/>
+          <w:kern w:val="0"/>
+          <w:sz w:val="20"/>
+          <w:szCs w:val="20"/>
+        </w:rPr>
+        <w:t>146</w:t>
+      </w:r>
+      <w:bookmarkEnd w:id="2"/>
+    </w:p>
+    <w:p>
+      <w:pPr>
+        <w:autoSpaceDE w:val="0"/>
+        <w:autoSpaceDN w:val="0"/>
+        <w:adjustRightInd w:val="0"/>
+        <w:rPr>
+          <w:rFonts w:ascii="宋体" w:eastAsia="宋体"/>
+          <w:kern w:val="0"/>
+          <w:sz w:val="24"/>
+          <w:szCs w:val="24"/>
+        </w:rPr>
+      </w:pPr>
+      <w:r>
+        <w:rPr>
+          <w:rFonts w:ascii="Times New Roman" w:eastAsia="宋体" w:hAnsi="Times New Roman" w:cs="Times New Roman"/>
+          <w:color w:val="000000"/>
+          <w:kern w:val="0"/>
+          <w:sz w:val="20"/>
+          <w:szCs w:val="20"/>
+        </w:rPr>
+        <w:t xml:space="preserve"> [5] </w:t>
+      </w:r>
+      <w:bookmarkStart w:id="3" w:name="_nebA4B0B810_94C2_4E06_A6D0_359C40B4530F"/>
+      <w:r>
+        <w:rPr>
+          <w:rFonts w:ascii="Times New Roman" w:eastAsia="宋体" w:hAnsi="Times New Roman" w:cs="Times New Roman"/>
+          <w:color w:val="000000"/>
+          <w:kern w:val="0"/>
+          <w:sz w:val="20"/>
+          <w:szCs w:val="20"/>
+        </w:rPr>
+        <w:t>Liu H J, Shi W, Zhu H. Hybrid Voltage Control in Distribution Networks Under Limited Communication Rates. IEEE Transactions on Smart Grid, 2017, PP(99): 1</w:t>
+      </w:r>
+      <w:bookmarkEnd w:id="3"/>
+    </w:p>
+    <w:p>
+      <w:pPr>
+        <w:autoSpaceDE w:val="0"/>
+        <w:autoSpaceDN w:val="0"/>
+        <w:adjustRightInd w:val="0"/>
+        <w:rPr>
+          <w:rFonts w:ascii="宋体" w:eastAsia="宋体"/>
+          <w:kern w:val="0"/>
+          <w:sz w:val="24"/>
+          <w:szCs w:val="24"/>
+        </w:rPr>
+      </w:pPr>
+      <w:r>
+        <w:rPr>
+          <w:rFonts w:ascii="Times New Roman" w:eastAsia="宋体" w:hAnsi="Times New Roman" w:cs="Times New Roman"/>
+          <w:color w:val="000000"/>
+          <w:kern w:val="0"/>
+          <w:sz w:val="20"/>
+          <w:szCs w:val="20"/>
+        </w:rPr>
+        <w:t xml:space="preserve"> [6] </w:t>
+      </w:r>
+      <w:bookmarkStart w:id="4" w:name="_neb42B05E31_9BB4_437A_AEE8_B8AA03266724"/>
+      <w:r>
+        <w:rPr>
+          <w:rFonts w:ascii="Times New Roman" w:eastAsia="宋体" w:hAnsi="Times New Roman" w:cs="Times New Roman"/>
+          <w:color w:val="000000"/>
+          <w:kern w:val="0"/>
+          <w:sz w:val="20"/>
+          <w:szCs w:val="20"/>
+        </w:rPr>
+        <w:t>Christakou K, Paolone M, Abur A. Voltage Control in Active Distribution Networks Under Uncertainty in the System Model: A Robust Optimization Approach. IEEE Transactions on Smart Grid, 2017, PP(99): 1</w:t>
+      </w:r>
+      <w:bookmarkEnd w:id="4"/>
+    </w:p>
+    <w:p>
+      <w:pPr>
+        <w:autoSpaceDE w:val="0"/>
+        <w:autoSpaceDN w:val="0"/>
+        <w:adjustRightInd w:val="0"/>
+        <w:rPr>
+          <w:rFonts w:ascii="宋体" w:eastAsia="宋体"/>
+          <w:kern w:val="0"/>
+          <w:sz w:val="24"/>
+          <w:szCs w:val="24"/>
+        </w:rPr>
+      </w:pPr>
+      <w:r>
+        <w:rPr>
+          <w:rFonts w:ascii="Times New Roman" w:eastAsia="宋体" w:hAnsi="Times New Roman" w:cs="Times New Roman"/>
+          <w:color w:val="000000"/>
+          <w:kern w:val="0"/>
+          <w:sz w:val="20"/>
+          <w:szCs w:val="20"/>
+        </w:rPr>
+        <w:t xml:space="preserve"> [7] Lecun Y, Bengio Y, Hinton G. Deep learning. Nature, 2015, 521(7553): 436</w:t>
+      </w:r>
+    </w:p>
+    <w:p>
+      <w:pPr>
+        <w:autoSpaceDE w:val="0"/>
+        <w:autoSpaceDN w:val="0"/>
+        <w:adjustRightInd w:val="0"/>
+        <w:rPr>
+          <w:rFonts w:ascii="宋体" w:eastAsia="宋体"/>
+          <w:kern w:val="0"/>
+          <w:sz w:val="24"/>
+          <w:szCs w:val="24"/>
+        </w:rPr>
+      </w:pPr>
+      <w:r>
+        <w:rPr>
+          <w:rFonts w:ascii="Times New Roman" w:eastAsia="宋体" w:hAnsi="Times New Roman" w:cs="Times New Roman"/>
+          <w:color w:val="000000"/>
+          <w:kern w:val="0"/>
+          <w:sz w:val="20"/>
+          <w:szCs w:val="20"/>
+        </w:rPr>
+        <w:t xml:space="preserve"> [8] </w:t>
+      </w:r>
+      <w:bookmarkStart w:id="5" w:name="_neb800B43D5_49EB_4F0D_A315_6FE9E0EBCE9D"/>
+      <w:r>
+        <w:rPr>
+          <w:rFonts w:ascii="Times New Roman" w:eastAsia="宋体" w:hAnsi="Times New Roman" w:cs="Times New Roman"/>
+          <w:color w:val="000000"/>
+          <w:kern w:val="0"/>
+          <w:sz w:val="20"/>
+          <w:szCs w:val="20"/>
+        </w:rPr>
+        <w:t>Antoniadou-Plytaria K E, Kouveliotis-Lysikatos I N, Georgilakis P S, et al. Distributed and Decentralized Voltage Control of Smart Distribution Networks: Models, Methods, and Future Research. IEEE Transactions on Smart Grid, 2017, PP(99): 1</w:t>
+      </w:r>
+      <w:bookmarkEnd w:id="5"/>
+    </w:p>
+    <w:p>
+      <w:pPr>
+        <w:autoSpaceDE w:val="0"/>
+        <w:autoSpaceDN w:val="0"/>
+        <w:adjustRightInd w:val="0"/>
+        <w:rPr>
+          <w:rFonts w:ascii="宋体" w:eastAsia="宋体"/>
+          <w:kern w:val="0"/>
+          <w:sz w:val="24"/>
+          <w:szCs w:val="24"/>
+        </w:rPr>
+      </w:pPr>
+      <w:r>
+        <w:rPr>
+          <w:rFonts w:ascii="Times New Roman" w:eastAsia="宋体" w:hAnsi="Times New Roman" w:cs="Times New Roman"/>
+          <w:color w:val="000000"/>
+          <w:kern w:val="0"/>
+          <w:sz w:val="20"/>
+          <w:szCs w:val="20"/>
+        </w:rPr>
+        <w:t xml:space="preserve"> [9] </w:t>
+      </w:r>
+      <w:bookmarkStart w:id="6" w:name="_neb847E4FD1_A5D4_4F5D_B454_08A28FAF3E17"/>
+      <w:r>
+        <w:rPr>
+          <w:rFonts w:ascii="Times New Roman" w:eastAsia="宋体" w:hAnsi="Times New Roman" w:cs="Times New Roman"/>
+          <w:color w:val="000000"/>
+          <w:kern w:val="0"/>
+          <w:sz w:val="20"/>
+          <w:szCs w:val="20"/>
+        </w:rPr>
+        <w:t>Mahmud N, Zahedi A. Review of control strategies for voltage regulation of the smart distribution network with high penetration of renewable distributed generation. Renewable &amp; Sustainable Energy Reviews, 2016, 64: 582</w:t>
+      </w:r>
+      <w:r>
+        <w:rPr>
+          <w:rFonts w:ascii="宋体" w:eastAsia="宋体" w:cs="宋体" w:hint="eastAsia"/>
+          <w:color w:val="000000"/>
+          <w:kern w:val="0"/>
+          <w:sz w:val="20"/>
+          <w:szCs w:val="20"/>
+        </w:rPr>
+        <w:t>～</w:t>
+      </w:r>
+      <w:r>
+        <w:rPr>
+          <w:rFonts w:ascii="Times New Roman" w:eastAsia="宋体" w:hAnsi="Times New Roman" w:cs="Times New Roman"/>
+          <w:color w:val="000000"/>
+          <w:kern w:val="0"/>
+          <w:sz w:val="20"/>
+          <w:szCs w:val="20"/>
+        </w:rPr>
+        <w:t>595</w:t>
+      </w:r>
+      <w:bookmarkEnd w:id="6"/>
+    </w:p>
+    <w:p>
+      <w:pPr>
+        <w:autoSpaceDE w:val="0"/>
+        <w:autoSpaceDN w:val="0"/>
+        <w:adjustRightInd w:val="0"/>
+        <w:rPr>
+          <w:rFonts w:ascii="宋体" w:eastAsia="宋体"/>
+          <w:kern w:val="0"/>
+          <w:sz w:val="24"/>
+          <w:szCs w:val="24"/>
+        </w:rPr>
+      </w:pPr>
+      <w:r>
+        <w:rPr>
+          <w:rFonts w:ascii="Times New Roman" w:eastAsia="宋体" w:hAnsi="Times New Roman" w:cs="Times New Roman"/>
+          <w:color w:val="000000"/>
+          <w:kern w:val="0"/>
+          <w:sz w:val="20"/>
+          <w:szCs w:val="20"/>
+        </w:rPr>
+        <w:t>[10] Jahangiri P, Aliprantis D C. Distributed Volt/VAr Control by PV Inverters. IEEE Transactions on Power Systems, 2013, 28(3): 3429</w:t>
+      </w:r>
+      <w:r>
+        <w:rPr>
+          <w:rFonts w:ascii="宋体" w:eastAsia="宋体" w:cs="宋体" w:hint="eastAsia"/>
+          <w:color w:val="000000"/>
+          <w:kern w:val="0"/>
+          <w:sz w:val="20"/>
+          <w:szCs w:val="20"/>
+        </w:rPr>
+        <w:t>～</w:t>
+      </w:r>
+      <w:r>
+        <w:rPr>
+          <w:rFonts w:ascii="Times New Roman" w:eastAsia="宋体" w:hAnsi="Times New Roman" w:cs="Times New Roman"/>
+          <w:color w:val="000000"/>
+          <w:kern w:val="0"/>
+          <w:sz w:val="20"/>
+          <w:szCs w:val="20"/>
+        </w:rPr>
+        <w:t>3439</w:t>
+      </w:r>
+    </w:p>
+    <w:p>
+      <w:pPr>
+        <w:autoSpaceDE w:val="0"/>
+        <w:autoSpaceDN w:val="0"/>
+        <w:adjustRightInd w:val="0"/>
+        <w:rPr>
+          <w:rFonts w:ascii="宋体" w:eastAsia="宋体"/>
+          <w:kern w:val="0"/>
+          <w:sz w:val="24"/>
+          <w:szCs w:val="24"/>
+        </w:rPr>
+      </w:pPr>
+      <w:r>
+        <w:rPr>
+          <w:rFonts w:ascii="Times New Roman" w:eastAsia="宋体" w:hAnsi="Times New Roman" w:cs="Times New Roman"/>
+          <w:color w:val="000000"/>
+          <w:kern w:val="0"/>
+          <w:sz w:val="20"/>
+          <w:szCs w:val="20"/>
+        </w:rPr>
+        <w:t xml:space="preserve">[11] </w:t>
+      </w:r>
+      <w:bookmarkStart w:id="7" w:name="_neb7628D72E_69A6_4C87_AB2C_9D9F941738F7"/>
+      <w:r>
+        <w:rPr>
+          <w:rFonts w:ascii="Times New Roman" w:eastAsia="宋体" w:hAnsi="Times New Roman" w:cs="Times New Roman"/>
+          <w:color w:val="000000"/>
+          <w:kern w:val="0"/>
+          <w:sz w:val="20"/>
+          <w:szCs w:val="20"/>
+        </w:rPr>
+        <w:t>Samadi A, Eriksson R, Soder L, et al. Coordinated Active Power-Dependent Voltage Regulation in Distribution Grids With PV Systems. IEEE Transactions on Power Delivery, 2014, 29(3): 1454</w:t>
+      </w:r>
+      <w:r>
+        <w:rPr>
+          <w:rFonts w:ascii="宋体" w:eastAsia="宋体" w:cs="宋体" w:hint="eastAsia"/>
+          <w:color w:val="000000"/>
+          <w:kern w:val="0"/>
+          <w:sz w:val="20"/>
+          <w:szCs w:val="20"/>
+        </w:rPr>
+        <w:t>～</w:t>
+      </w:r>
+      <w:r>
+        <w:rPr>
+          <w:rFonts w:ascii="Times New Roman" w:eastAsia="宋体" w:hAnsi="Times New Roman" w:cs="Times New Roman"/>
+          <w:color w:val="000000"/>
+          <w:kern w:val="0"/>
+          <w:sz w:val="20"/>
+          <w:szCs w:val="20"/>
+        </w:rPr>
+        <w:t>1464</w:t>
+      </w:r>
+      <w:bookmarkEnd w:id="7"/>
+    </w:p>
+    <w:p>
+      <w:pPr>
+        <w:autoSpaceDE w:val="0"/>
+        <w:autoSpaceDN w:val="0"/>
+        <w:adjustRightInd w:val="0"/>
+        <w:rPr>
+          <w:rFonts w:ascii="宋体" w:eastAsia="宋体"/>
+          <w:kern w:val="0"/>
+          <w:sz w:val="24"/>
+          <w:szCs w:val="24"/>
+        </w:rPr>
+      </w:pPr>
+      <w:r>
+        <w:rPr>
+          <w:rFonts w:ascii="Times New Roman" w:eastAsia="宋体" w:hAnsi="Times New Roman" w:cs="Times New Roman"/>
+          <w:color w:val="000000"/>
+          <w:kern w:val="0"/>
+          <w:sz w:val="20"/>
+          <w:szCs w:val="20"/>
+        </w:rPr>
+        <w:t>[12] Pham H V, Erlich I, Rueda J L. Probabilistic evaluation of voltage and reactive power control methods of wind generators in distribution networks. Renewable Power Generation Iet, 2014, 9(3): 195</w:t>
+      </w:r>
+      <w:r>
+        <w:rPr>
+          <w:rFonts w:ascii="宋体" w:eastAsia="宋体" w:cs="宋体" w:hint="eastAsia"/>
+          <w:color w:val="000000"/>
+          <w:kern w:val="0"/>
+          <w:sz w:val="20"/>
+          <w:szCs w:val="20"/>
+        </w:rPr>
+        <w:t>～</w:t>
+      </w:r>
+      <w:r>
+        <w:rPr>
+          <w:rFonts w:ascii="Times New Roman" w:eastAsia="宋体" w:hAnsi="Times New Roman" w:cs="Times New Roman"/>
+          <w:color w:val="000000"/>
+          <w:kern w:val="0"/>
+          <w:sz w:val="20"/>
+          <w:szCs w:val="20"/>
+        </w:rPr>
+        <w:t>206</w:t>
+      </w:r>
+    </w:p>
+    <w:p>
+      <w:pPr>
+        <w:autoSpaceDE w:val="0"/>
+        <w:autoSpaceDN w:val="0"/>
+        <w:adjustRightInd w:val="0"/>
+        <w:rPr>
+          <w:rFonts w:ascii="宋体" w:eastAsia="宋体"/>
+          <w:kern w:val="0"/>
+          <w:sz w:val="24"/>
+          <w:szCs w:val="24"/>
+        </w:rPr>
+      </w:pPr>
+      <w:r>
+        <w:rPr>
+          <w:rFonts w:ascii="Times New Roman" w:eastAsia="宋体" w:hAnsi="Times New Roman" w:cs="Times New Roman"/>
+          <w:color w:val="000000"/>
+          <w:kern w:val="0"/>
+          <w:sz w:val="20"/>
+          <w:szCs w:val="20"/>
+        </w:rPr>
+        <w:t xml:space="preserve">[13] </w:t>
+      </w:r>
+      <w:bookmarkStart w:id="8" w:name="_nebB20FDA8F_7393_4794_B2A6_F3B3536F86F4"/>
+      <w:r>
+        <w:rPr>
+          <w:rFonts w:ascii="Times New Roman" w:eastAsia="宋体" w:hAnsi="Times New Roman" w:cs="Times New Roman"/>
+          <w:color w:val="000000"/>
+          <w:kern w:val="0"/>
+          <w:sz w:val="20"/>
+          <w:szCs w:val="20"/>
+        </w:rPr>
+        <w:t>Demirok E, González P C, Frederiksen K H B, et al. Local Reactive Power Control Methods for Overvoltage Prevention of Distributed Solar Inverters in Low-Voltage Grids. IEEE Journal of Photovoltaics, 2011, 1(2): 174</w:t>
+      </w:r>
+      <w:r>
+        <w:rPr>
+          <w:rFonts w:ascii="宋体" w:eastAsia="宋体" w:cs="宋体" w:hint="eastAsia"/>
+          <w:color w:val="000000"/>
+          <w:kern w:val="0"/>
+          <w:sz w:val="20"/>
+          <w:szCs w:val="20"/>
+        </w:rPr>
+        <w:t>～</w:t>
+      </w:r>
+      <w:r>
+        <w:rPr>
+          <w:rFonts w:ascii="Times New Roman" w:eastAsia="宋体" w:hAnsi="Times New Roman" w:cs="Times New Roman"/>
+          <w:color w:val="000000"/>
+          <w:kern w:val="0"/>
+          <w:sz w:val="20"/>
+          <w:szCs w:val="20"/>
+        </w:rPr>
+        <w:t>182</w:t>
+      </w:r>
+      <w:bookmarkEnd w:id="8"/>
+    </w:p>
+    <w:p>
+      <w:pPr>
+        <w:autoSpaceDE w:val="0"/>
+        <w:autoSpaceDN w:val="0"/>
+        <w:adjustRightInd w:val="0"/>
+        <w:rPr>
+          <w:rFonts w:ascii="宋体" w:eastAsia="宋体"/>
+          <w:kern w:val="0"/>
+          <w:sz w:val="24"/>
+          <w:szCs w:val="24"/>
+        </w:rPr>
+      </w:pPr>
+      <w:r>
+        <w:rPr>
+          <w:rFonts w:ascii="Times New Roman" w:eastAsia="宋体" w:hAnsi="Times New Roman" w:cs="Times New Roman"/>
+          <w:color w:val="000000"/>
+          <w:kern w:val="0"/>
+          <w:sz w:val="20"/>
+          <w:szCs w:val="20"/>
+        </w:rPr>
+        <w:t>[14] Vasquez J C, Mastromauro R A, Guerrero J M, et al. Voltage Support Provided by a Droop-Controlled Multifunctional Inverter. IEEE Transactions on Industrial Electronics, 2009, 56(11): 4510</w:t>
+      </w:r>
+      <w:r>
+        <w:rPr>
+          <w:rFonts w:ascii="宋体" w:eastAsia="宋体" w:cs="宋体" w:hint="eastAsia"/>
+          <w:color w:val="000000"/>
+          <w:kern w:val="0"/>
+          <w:sz w:val="20"/>
+          <w:szCs w:val="20"/>
+        </w:rPr>
+        <w:t>～</w:t>
+      </w:r>
+      <w:r>
+        <w:rPr>
+          <w:rFonts w:ascii="Times New Roman" w:eastAsia="宋体" w:hAnsi="Times New Roman" w:cs="Times New Roman"/>
+          <w:color w:val="000000"/>
+          <w:kern w:val="0"/>
+          <w:sz w:val="20"/>
+          <w:szCs w:val="20"/>
+        </w:rPr>
+        <w:t>4519</w:t>
+      </w:r>
+    </w:p>
+    <w:p>
+      <w:pPr>
+        <w:autoSpaceDE w:val="0"/>
+        <w:autoSpaceDN w:val="0"/>
+        <w:adjustRightInd w:val="0"/>
+        <w:rPr>
+          <w:rFonts w:ascii="宋体" w:eastAsia="宋体"/>
+          <w:kern w:val="0"/>
+          <w:sz w:val="24"/>
+          <w:szCs w:val="24"/>
+        </w:rPr>
+      </w:pPr>
+      <w:r>
+        <w:rPr>
+          <w:rFonts w:ascii="Times New Roman" w:eastAsia="宋体" w:hAnsi="Times New Roman" w:cs="Times New Roman"/>
+          <w:color w:val="000000"/>
+          <w:kern w:val="0"/>
+          <w:sz w:val="20"/>
+          <w:szCs w:val="20"/>
+        </w:rPr>
+        <w:t xml:space="preserve">[15] </w:t>
+      </w:r>
+      <w:r>
+        <w:rPr>
+          <w:rFonts w:ascii="宋体" w:eastAsia="宋体" w:cs="宋体" w:hint="eastAsia"/>
+          <w:color w:val="000000"/>
+          <w:kern w:val="0"/>
+          <w:sz w:val="20"/>
+          <w:szCs w:val="20"/>
+        </w:rPr>
         <w:t>柴园园</w:t>
       </w:r>
       <w:r>
@@ -339,7 +1594,18 @@
           <w:sz w:val="20"/>
           <w:szCs w:val="20"/>
         </w:rPr>
-        <w:t>, 2018, 42(3): 738</w:t>
+        <w:t xml:space="preserve">, 2018, </w:t>
+      </w:r>
+      <w:r>
+        <w:rPr>
+          <w:rFonts w:ascii="Times New Roman" w:eastAsia="宋体" w:hAnsi="Times New Roman" w:cs="Times New Roman"/>
+          <w:color w:val="000000"/>
+          <w:kern w:val="0"/>
+          <w:sz w:val="20"/>
+          <w:szCs w:val="20"/>
+        </w:rPr>
+        <w:lastRenderedPageBreak/>
+        <w:t>42(3): 738</w:t>
       </w:r>
       <w:r>
         <w:rPr>
@@ -382,9 +1648,9 @@
           <w:sz w:val="20"/>
           <w:szCs w:val="20"/>
         </w:rPr>
-        <w:t xml:space="preserve"> [2] </w:t>
-      </w:r>
-      <w:bookmarkStart w:id="2" w:name="_nebBD75C67E_7A03_41AD_AB3C_39A4B3DD63FB"/>
+        <w:t xml:space="preserve">[16] </w:t>
+      </w:r>
+      <w:bookmarkStart w:id="9" w:name="_nebBD75C67E_7A03_41AD_AB3C_39A4B3DD63FB"/>
       <w:r>
         <w:rPr>
           <w:rFonts w:ascii="宋体" w:eastAsia="宋体" w:cs="宋体" w:hint="eastAsia"/>
@@ -525,7 +1791,7 @@
         </w:rPr>
         <w:t>229</w:t>
       </w:r>
-      <w:bookmarkEnd w:id="2"/>
+      <w:bookmarkEnd w:id="9"/>
     </w:p>
     <w:p>
       <w:pPr>
@@ -547,7 +1813,7 @@
           <w:sz w:val="20"/>
           <w:szCs w:val="20"/>
         </w:rPr>
-        <w:t xml:space="preserve"> [3] Pham H V, Erlich I, Rueda J L. Probabilistic evaluation of voltage and reactive power control methods of wind generators in distribution networks. Renewable Power Generation Iet, 2014, 9(3): 195</w:t>
+        <w:t>[17] Alam M J E, Muttaqi K M, Sutanto D. A Multi-Mode Control Strategy for VAr Support by Solar PV Inverters in Distribution Networks. IEEE Transactions on Power Systems, 2015, 30(3): 1316</w:t>
       </w:r>
       <w:r>
         <w:rPr>
@@ -567,7 +1833,7 @@
           <w:sz w:val="20"/>
           <w:szCs w:val="20"/>
         </w:rPr>
-        <w:t>206</w:t>
+        <w:t>1326</w:t>
       </w:r>
     </w:p>
     <w:p>
@@ -590,18 +1856,87 @@
           <w:sz w:val="20"/>
           <w:szCs w:val="20"/>
         </w:rPr>
-        <w:t xml:space="preserve"> [4] </w:t>
-      </w:r>
-      <w:bookmarkStart w:id="3" w:name="_neb7628D72E_69A6_4C87_AB2C_9D9F941738F7"/>
-      <w:r>
-        <w:rPr>
-          <w:rFonts w:ascii="Times New Roman" w:eastAsia="宋体" w:hAnsi="Times New Roman" w:cs="Times New Roman"/>
-          <w:color w:val="000000"/>
-          <w:kern w:val="0"/>
-          <w:sz w:val="20"/>
-          <w:szCs w:val="20"/>
-        </w:rPr>
-        <w:t>Samadi A, Eriksson R, Soder L, et al. Coordinated Active Power-Dependent Voltage Regulation in Distribution Grids With PV Systems. IEEE Transactions on Power Delivery, 2014, 29(3): 1454</w:t>
+        <w:t xml:space="preserve">[18] </w:t>
+      </w:r>
+      <w:r>
+        <w:rPr>
+          <w:rFonts w:ascii="宋体" w:eastAsia="宋体" w:cs="宋体" w:hint="eastAsia"/>
+          <w:color w:val="000000"/>
+          <w:kern w:val="0"/>
+          <w:sz w:val="20"/>
+          <w:szCs w:val="20"/>
+        </w:rPr>
+        <w:t>魏昊焜</w:t>
+      </w:r>
+      <w:r>
+        <w:rPr>
+          <w:rFonts w:ascii="Times New Roman" w:eastAsia="宋体" w:hAnsi="Times New Roman" w:cs="Times New Roman"/>
+          <w:color w:val="000000"/>
+          <w:kern w:val="0"/>
+          <w:sz w:val="20"/>
+          <w:szCs w:val="20"/>
+        </w:rPr>
+        <w:t xml:space="preserve">, </w:t>
+      </w:r>
+      <w:r>
+        <w:rPr>
+          <w:rFonts w:ascii="宋体" w:eastAsia="宋体" w:cs="宋体" w:hint="eastAsia"/>
+          <w:color w:val="000000"/>
+          <w:kern w:val="0"/>
+          <w:sz w:val="20"/>
+          <w:szCs w:val="20"/>
+        </w:rPr>
+        <w:t>刘健</w:t>
+      </w:r>
+      <w:r>
+        <w:rPr>
+          <w:rFonts w:ascii="Times New Roman" w:eastAsia="宋体" w:hAnsi="Times New Roman" w:cs="Times New Roman"/>
+          <w:color w:val="000000"/>
+          <w:kern w:val="0"/>
+          <w:sz w:val="20"/>
+          <w:szCs w:val="20"/>
+        </w:rPr>
+        <w:t xml:space="preserve">. </w:t>
+      </w:r>
+      <w:r>
+        <w:rPr>
+          <w:rFonts w:ascii="宋体" w:eastAsia="宋体" w:cs="宋体" w:hint="eastAsia"/>
+          <w:color w:val="000000"/>
+          <w:kern w:val="0"/>
+          <w:sz w:val="20"/>
+          <w:szCs w:val="20"/>
+        </w:rPr>
+        <w:t>可消除无功振荡的分布式电源本地电压控制策略</w:t>
+      </w:r>
+      <w:r>
+        <w:rPr>
+          <w:rFonts w:ascii="Times New Roman" w:eastAsia="宋体" w:hAnsi="Times New Roman" w:cs="Times New Roman"/>
+          <w:color w:val="000000"/>
+          <w:kern w:val="0"/>
+          <w:sz w:val="20"/>
+          <w:szCs w:val="20"/>
+        </w:rPr>
+        <w:t xml:space="preserve">. </w:t>
+      </w:r>
+      <w:r>
+        <w:rPr>
+          <w:rFonts w:ascii="宋体" w:eastAsia="宋体" w:cs="宋体" w:hint="eastAsia"/>
+          <w:color w:val="000000"/>
+          <w:kern w:val="0"/>
+          <w:sz w:val="20"/>
+          <w:szCs w:val="20"/>
+        </w:rPr>
+        <w:t>高电压技术</w:t>
+      </w:r>
+      <w:r>
+        <w:rPr>
+          <w:rFonts w:ascii="Times New Roman" w:eastAsia="宋体" w:hAnsi="Times New Roman" w:cs="Times New Roman"/>
+          <w:color w:val="000000"/>
+          <w:kern w:val="0"/>
+          <w:sz w:val="20"/>
+          <w:szCs w:val="20"/>
+        </w:rPr>
+        <w:t>, 2018, 44(7): 2354</w:t>
       </w:r>
       <w:r>
         <w:rPr>
@@ -621,9 +1956,8 @@
           <w:sz w:val="20"/>
           <w:szCs w:val="20"/>
         </w:rPr>
-        <w:t>1464</w:t>
-      </w:r>
-      <w:bookmarkEnd w:id="3"/>
+        <w:t>2361</w:t>
+      </w:r>
     </w:p>
     <w:p>
       <w:pPr>
@@ -645,7 +1979,18 @@
           <w:sz w:val="20"/>
           <w:szCs w:val="20"/>
         </w:rPr>
-        <w:t xml:space="preserve"> [5] Alam M J E, Muttaqi K M, Sutanto D. A Multi-Mode Control Strategy for VAr Support by Solar PV Inverters in Distribution Networks. IEEE Transactions on Power Systems, 2015, 30(3): 1316</w:t>
+        <w:t xml:space="preserve">[19] </w:t>
+      </w:r>
+      <w:bookmarkStart w:id="10" w:name="_neb4F090E16_466B_4370_B48A_76A122EA5EC8"/>
+      <w:r>
+        <w:rPr>
+          <w:rFonts w:ascii="Times New Roman" w:eastAsia="宋体" w:hAnsi="Times New Roman" w:cs="Times New Roman"/>
+          <w:color w:val="000000"/>
+          <w:kern w:val="0"/>
+          <w:sz w:val="20"/>
+          <w:szCs w:val="20"/>
+        </w:rPr>
+        <w:t>Cavraro G, Carli R. Local and distributed voltage control algorithms in distribution network. IEEE Transactions on Power Systems, 2017, 33(2): 1420</w:t>
       </w:r>
       <w:r>
         <w:rPr>
@@ -665,8 +2010,9 @@
           <w:sz w:val="20"/>
           <w:szCs w:val="20"/>
         </w:rPr>
-        <w:t>1326</w:t>
-      </w:r>
+        <w:t>1430</w:t>
+      </w:r>
+      <w:bookmarkEnd w:id="10"/>
     </w:p>
     <w:p>
       <w:pPr>
@@ -688,18 +2034,7 @@
           <w:sz w:val="20"/>
           <w:szCs w:val="20"/>
         </w:rPr>
-        <w:t xml:space="preserve"> [6] </w:t>
-      </w:r>
-      <w:bookmarkStart w:id="4" w:name="_nebB20FDA8F_7393_4794_B2A6_F3B3536F86F4"/>
-      <w:r>
-        <w:rPr>
-          <w:rFonts w:ascii="Times New Roman" w:eastAsia="宋体" w:hAnsi="Times New Roman" w:cs="Times New Roman"/>
-          <w:color w:val="000000"/>
-          <w:kern w:val="0"/>
-          <w:sz w:val="20"/>
-          <w:szCs w:val="20"/>
-        </w:rPr>
-        <w:t>Demirok E, González P C, Frederiksen K H B, et al. Local Reactive Power Control Methods for Overvoltage Prevention of Distributed Solar Inverters in Low-Voltage Grids. IEEE Journal of Photovoltaics, 2011, 1(2): 174</w:t>
+        <w:t>[20] Liu H J, Shi W, Zhu H. Distributed Voltage Control in Distribution Networks: Online and Robust Implementations. IEEE Transactions on Smart Grid, 2018, 9(6): 6106</w:t>
       </w:r>
       <w:r>
         <w:rPr>
@@ -719,9 +2054,8 @@
           <w:sz w:val="20"/>
           <w:szCs w:val="20"/>
         </w:rPr>
-        <w:t>182</w:t>
-      </w:r>
-      <w:bookmarkEnd w:id="4"/>
+        <w:t>6117</w:t>
+      </w:r>
     </w:p>
     <w:p>
       <w:pPr>
@@ -743,17 +2077,18 @@
           <w:sz w:val="20"/>
           <w:szCs w:val="20"/>
         </w:rPr>
-        <w:t xml:space="preserve"> [7] </w:t>
-      </w:r>
-      <w:r>
-        <w:rPr>
-          <w:rFonts w:ascii="宋体" w:eastAsia="宋体" w:cs="宋体" w:hint="eastAsia"/>
-          <w:color w:val="000000"/>
-          <w:kern w:val="0"/>
-          <w:sz w:val="20"/>
-          <w:szCs w:val="20"/>
-        </w:rPr>
-        <w:t>魏昊焜</w:t>
+        <w:t xml:space="preserve">[21] </w:t>
+      </w:r>
+      <w:bookmarkStart w:id="11" w:name="_neb626952F7_0DB6_4C63_B092_5C7B03B9611B"/>
+      <w:r>
+        <w:rPr>
+          <w:rFonts w:ascii="宋体" w:eastAsia="宋体" w:cs="宋体" w:hint="eastAsia"/>
+          <w:color w:val="000000"/>
+          <w:kern w:val="0"/>
+          <w:sz w:val="20"/>
+          <w:szCs w:val="20"/>
+        </w:rPr>
+        <w:t>王笑雪</w:t>
       </w:r>
       <w:r>
         <w:rPr>
@@ -773,7 +2108,47 @@
           <w:sz w:val="20"/>
           <w:szCs w:val="20"/>
         </w:rPr>
-        <w:t>刘健</w:t>
+        <w:t>徐弢</w:t>
+      </w:r>
+      <w:r>
+        <w:rPr>
+          <w:rFonts w:ascii="Times New Roman" w:eastAsia="宋体" w:hAnsi="Times New Roman" w:cs="Times New Roman"/>
+          <w:color w:val="000000"/>
+          <w:kern w:val="0"/>
+          <w:sz w:val="20"/>
+          <w:szCs w:val="20"/>
+        </w:rPr>
+        <w:t xml:space="preserve">, </w:t>
+      </w:r>
+      <w:r>
+        <w:rPr>
+          <w:rFonts w:ascii="宋体" w:eastAsia="宋体" w:cs="宋体" w:hint="eastAsia"/>
+          <w:color w:val="000000"/>
+          <w:kern w:val="0"/>
+          <w:sz w:val="20"/>
+          <w:szCs w:val="20"/>
+        </w:rPr>
+        <w:t>王成山</w:t>
+      </w:r>
+      <w:r>
+        <w:rPr>
+          <w:rFonts w:ascii="Times New Roman" w:eastAsia="宋体" w:hAnsi="Times New Roman" w:cs="Times New Roman"/>
+          <w:color w:val="000000"/>
+          <w:kern w:val="0"/>
+          <w:sz w:val="20"/>
+          <w:szCs w:val="20"/>
+        </w:rPr>
+        <w:t xml:space="preserve">, </w:t>
+      </w:r>
+      <w:r>
+        <w:rPr>
+          <w:rFonts w:ascii="宋体" w:eastAsia="宋体" w:cs="宋体" w:hint="eastAsia"/>
+          <w:color w:val="000000"/>
+          <w:kern w:val="0"/>
+          <w:sz w:val="20"/>
+          <w:szCs w:val="20"/>
+        </w:rPr>
+        <w:t>等</w:t>
       </w:r>
       <w:r>
         <w:rPr>
@@ -793,7 +2168,27 @@
           <w:sz w:val="20"/>
           <w:szCs w:val="20"/>
         </w:rPr>
-        <w:t>可消除无功振荡的分布式电源本地电压控制策略</w:t>
+        <w:t>基于</w:t>
+      </w:r>
+      <w:r>
+        <w:rPr>
+          <w:rFonts w:ascii="Times New Roman" w:eastAsia="宋体" w:hAnsi="Times New Roman" w:cs="Times New Roman"/>
+          <w:color w:val="000000"/>
+          <w:kern w:val="0"/>
+          <w:sz w:val="20"/>
+          <w:szCs w:val="20"/>
+        </w:rPr>
+        <w:t>MAS</w:t>
+      </w:r>
+      <w:r>
+        <w:rPr>
+          <w:rFonts w:ascii="宋体" w:eastAsia="宋体" w:cs="宋体" w:hint="eastAsia"/>
+          <w:color w:val="000000"/>
+          <w:kern w:val="0"/>
+          <w:sz w:val="20"/>
+          <w:szCs w:val="20"/>
+        </w:rPr>
+        <w:t>的主动配电网分布式电压控制</w:t>
       </w:r>
       <w:r>
         <w:rPr>
@@ -813,17 +2208,17 @@
           <w:sz w:val="20"/>
           <w:szCs w:val="20"/>
         </w:rPr>
-        <w:t>高电压技术</w:t>
-      </w:r>
-      <w:r>
-        <w:rPr>
-          <w:rFonts w:ascii="Times New Roman" w:eastAsia="宋体" w:hAnsi="Times New Roman" w:cs="Times New Roman"/>
-          <w:color w:val="000000"/>
-          <w:kern w:val="0"/>
-          <w:sz w:val="20"/>
-          <w:szCs w:val="20"/>
-        </w:rPr>
-        <w:t>, 2018, 44(7): 2354</w:t>
+        <w:t>中国电机工程学报</w:t>
+      </w:r>
+      <w:r>
+        <w:rPr>
+          <w:rFonts w:ascii="Times New Roman" w:eastAsia="宋体" w:hAnsi="Times New Roman" w:cs="Times New Roman"/>
+          <w:color w:val="000000"/>
+          <w:kern w:val="0"/>
+          <w:sz w:val="20"/>
+          <w:szCs w:val="20"/>
+        </w:rPr>
+        <w:t>, 2016, 36(11): 2918</w:t>
       </w:r>
       <w:r>
         <w:rPr>
@@ -843,8 +2238,9 @@
           <w:sz w:val="20"/>
           <w:szCs w:val="20"/>
         </w:rPr>
-        <w:t>2361</w:t>
-      </w:r>
+        <w:t>2926</w:t>
+      </w:r>
+      <w:bookmarkEnd w:id="11"/>
     </w:p>
     <w:p>
       <w:pPr>
@@ -866,18 +2262,7 @@
           <w:sz w:val="20"/>
           <w:szCs w:val="20"/>
         </w:rPr>
-        <w:t xml:space="preserve"> [8] </w:t>
-      </w:r>
-      <w:bookmarkStart w:id="5" w:name="_neb4F090E16_466B_4370_B48A_76A122EA5EC8"/>
-      <w:r>
-        <w:rPr>
-          <w:rFonts w:ascii="Times New Roman" w:eastAsia="宋体" w:hAnsi="Times New Roman" w:cs="Times New Roman"/>
-          <w:color w:val="000000"/>
-          <w:kern w:val="0"/>
-          <w:sz w:val="20"/>
-          <w:szCs w:val="20"/>
-        </w:rPr>
-        <w:t>Cavraro G, Carli R. Local and distributed voltage control algorithms in distribution network. IEEE Transactions on Power Systems, 2017, 33(2): 1420</w:t>
+        <w:t>[22] Nedic A, Ozdaglar A. Distributed Subgradient Methods for Multi-Agent Optimization. IEEE Transactions on Automatic Control, 2009, 54(1): 48</w:t>
       </w:r>
       <w:r>
         <w:rPr>
@@ -897,9 +2282,8 @@
           <w:sz w:val="20"/>
           <w:szCs w:val="20"/>
         </w:rPr>
-        <w:t>1430</w:t>
-      </w:r>
-      <w:bookmarkEnd w:id="5"/>
+        <w:t>61</w:t>
+      </w:r>
     </w:p>
     <w:p>
       <w:pPr>
@@ -921,7 +2305,7 @@
           <w:sz w:val="20"/>
           <w:szCs w:val="20"/>
         </w:rPr>
-        <w:t xml:space="preserve"> [9] Liu H J, Shi W, Zhu H. Distributed Voltage Control in Distribution Networks: Online and Robust Implementations. IEEE Transactions on Smart Grid, 2018, 9(6): 6106</w:t>
+        <w:t>[23] Xu Y, Zhang W, Liu W, et al. Distributed Subgradient-Based Coordination of Multiple Renewable Generators in a Microgrid. IEEE Transactions on Power Systems, 2013, 29(1): 23</w:t>
       </w:r>
       <w:r>
         <w:rPr>
@@ -941,7 +2325,7 @@
           <w:sz w:val="20"/>
           <w:szCs w:val="20"/>
         </w:rPr>
-        <w:t>6117</w:t>
+        <w:t>33</w:t>
       </w:r>
     </w:p>
     <w:p>
@@ -964,18 +2348,327 @@
           <w:sz w:val="20"/>
           <w:szCs w:val="20"/>
         </w:rPr>
-        <w:t xml:space="preserve">[10] </w:t>
-      </w:r>
-      <w:bookmarkStart w:id="6" w:name="_neb626952F7_0DB6_4C63_B092_5C7B03B9611B"/>
-      <w:r>
-        <w:rPr>
-          <w:rFonts w:ascii="宋体" w:eastAsia="宋体" w:cs="宋体" w:hint="eastAsia"/>
-          <w:color w:val="000000"/>
-          <w:kern w:val="0"/>
-          <w:sz w:val="20"/>
-          <w:szCs w:val="20"/>
-        </w:rPr>
-        <w:t>王笑雪</w:t>
+        <w:t xml:space="preserve">[24] </w:t>
+      </w:r>
+      <w:bookmarkStart w:id="12" w:name="_nebCB94A4A4_4209_4257_801D_8BF4EB4207FE"/>
+      <w:r>
+        <w:rPr>
+          <w:rFonts w:ascii="Times New Roman" w:eastAsia="宋体" w:hAnsi="Times New Roman" w:cs="Times New Roman"/>
+          <w:color w:val="000000"/>
+          <w:kern w:val="0"/>
+          <w:sz w:val="20"/>
+          <w:szCs w:val="20"/>
+        </w:rPr>
+        <w:t>Maknouninejad A, Qu Z. Realizing Unified Microgrid Voltage Profile and Loss Minimization: A Cooperative Distributed Optimization and Control Approach. IEEE Transactions on Smart Grid, 2014, 5(4): 1621</w:t>
+      </w:r>
+      <w:r>
+        <w:rPr>
+          <w:rFonts w:ascii="宋体" w:eastAsia="宋体" w:cs="宋体" w:hint="eastAsia"/>
+          <w:color w:val="000000"/>
+          <w:kern w:val="0"/>
+          <w:sz w:val="20"/>
+          <w:szCs w:val="20"/>
+        </w:rPr>
+        <w:t>～</w:t>
+      </w:r>
+      <w:r>
+        <w:rPr>
+          <w:rFonts w:ascii="Times New Roman" w:eastAsia="宋体" w:hAnsi="Times New Roman" w:cs="Times New Roman"/>
+          <w:color w:val="000000"/>
+          <w:kern w:val="0"/>
+          <w:sz w:val="20"/>
+          <w:szCs w:val="20"/>
+        </w:rPr>
+        <w:t>1630</w:t>
+      </w:r>
+      <w:bookmarkEnd w:id="12"/>
+    </w:p>
+    <w:p>
+      <w:pPr>
+        <w:autoSpaceDE w:val="0"/>
+        <w:autoSpaceDN w:val="0"/>
+        <w:adjustRightInd w:val="0"/>
+        <w:rPr>
+          <w:rFonts w:ascii="宋体" w:eastAsia="宋体"/>
+          <w:kern w:val="0"/>
+          <w:sz w:val="24"/>
+          <w:szCs w:val="24"/>
+        </w:rPr>
+      </w:pPr>
+      <w:r>
+        <w:rPr>
+          <w:rFonts w:ascii="Times New Roman" w:eastAsia="宋体" w:hAnsi="Times New Roman" w:cs="Times New Roman"/>
+          <w:color w:val="000000"/>
+          <w:kern w:val="0"/>
+          <w:sz w:val="20"/>
+          <w:szCs w:val="20"/>
+        </w:rPr>
+        <w:t xml:space="preserve">[25] </w:t>
+      </w:r>
+      <w:bookmarkStart w:id="13" w:name="_nebC9A7AFAA_F6F6_48D3_A6C2_3E4EC3F1EA72"/>
+      <w:r>
+        <w:rPr>
+          <w:rFonts w:ascii="Times New Roman" w:eastAsia="宋体" w:hAnsi="Times New Roman" w:cs="Times New Roman"/>
+          <w:color w:val="000000"/>
+          <w:kern w:val="0"/>
+          <w:sz w:val="20"/>
+          <w:szCs w:val="20"/>
+        </w:rPr>
+        <w:t>Tsuji T, Tomura K, Oyama T, et al. A Study of Centralized Voltage Profile Control of Distribution Network considering Dynamics of Distributed Generator. Electrical Engineering in Japan, 2012, 179(1): 29</w:t>
+      </w:r>
+      <w:r>
+        <w:rPr>
+          <w:rFonts w:ascii="宋体" w:eastAsia="宋体" w:cs="宋体" w:hint="eastAsia"/>
+          <w:color w:val="000000"/>
+          <w:kern w:val="0"/>
+          <w:sz w:val="20"/>
+          <w:szCs w:val="20"/>
+        </w:rPr>
+        <w:t>～</w:t>
+      </w:r>
+      <w:r>
+        <w:rPr>
+          <w:rFonts w:ascii="Times New Roman" w:eastAsia="宋体" w:hAnsi="Times New Roman" w:cs="Times New Roman"/>
+          <w:color w:val="000000"/>
+          <w:kern w:val="0"/>
+          <w:sz w:val="20"/>
+          <w:szCs w:val="20"/>
+        </w:rPr>
+        <w:t>39</w:t>
+      </w:r>
+      <w:bookmarkEnd w:id="13"/>
+    </w:p>
+    <w:p>
+      <w:pPr>
+        <w:autoSpaceDE w:val="0"/>
+        <w:autoSpaceDN w:val="0"/>
+        <w:adjustRightInd w:val="0"/>
+        <w:rPr>
+          <w:rFonts w:ascii="宋体" w:eastAsia="宋体"/>
+          <w:kern w:val="0"/>
+          <w:sz w:val="24"/>
+          <w:szCs w:val="24"/>
+        </w:rPr>
+      </w:pPr>
+      <w:r>
+        <w:rPr>
+          <w:rFonts w:ascii="Times New Roman" w:eastAsia="宋体" w:hAnsi="Times New Roman" w:cs="Times New Roman"/>
+          <w:color w:val="000000"/>
+          <w:kern w:val="0"/>
+          <w:sz w:val="20"/>
+          <w:szCs w:val="20"/>
+        </w:rPr>
+        <w:t>[26] Cagnano A, Tuglie E D. Centralized voltage control for distribution networks with embedded PV systems. Renewable Energy, 2015, 76: 173</w:t>
+      </w:r>
+      <w:r>
+        <w:rPr>
+          <w:rFonts w:ascii="宋体" w:eastAsia="宋体" w:cs="宋体" w:hint="eastAsia"/>
+          <w:color w:val="000000"/>
+          <w:kern w:val="0"/>
+          <w:sz w:val="20"/>
+          <w:szCs w:val="20"/>
+        </w:rPr>
+        <w:t>～</w:t>
+      </w:r>
+      <w:r>
+        <w:rPr>
+          <w:rFonts w:ascii="Times New Roman" w:eastAsia="宋体" w:hAnsi="Times New Roman" w:cs="Times New Roman"/>
+          <w:color w:val="000000"/>
+          <w:kern w:val="0"/>
+          <w:sz w:val="20"/>
+          <w:szCs w:val="20"/>
+        </w:rPr>
+        <w:t>185</w:t>
+      </w:r>
+    </w:p>
+    <w:p>
+      <w:pPr>
+        <w:autoSpaceDE w:val="0"/>
+        <w:autoSpaceDN w:val="0"/>
+        <w:adjustRightInd w:val="0"/>
+        <w:rPr>
+          <w:rFonts w:ascii="宋体" w:eastAsia="宋体"/>
+          <w:kern w:val="0"/>
+          <w:sz w:val="24"/>
+          <w:szCs w:val="24"/>
+        </w:rPr>
+      </w:pPr>
+      <w:r>
+        <w:rPr>
+          <w:rFonts w:ascii="Times New Roman" w:eastAsia="宋体" w:hAnsi="Times New Roman" w:cs="Times New Roman"/>
+          <w:color w:val="000000"/>
+          <w:kern w:val="0"/>
+          <w:sz w:val="20"/>
+          <w:szCs w:val="20"/>
+        </w:rPr>
+        <w:t xml:space="preserve">[27] </w:t>
+      </w:r>
+      <w:bookmarkStart w:id="14" w:name="_neb68B37146_AFC7_44AB_AADC_7AB296B2B6FE"/>
+      <w:r>
+        <w:rPr>
+          <w:rFonts w:ascii="Times New Roman" w:eastAsia="宋体" w:hAnsi="Times New Roman" w:cs="Times New Roman"/>
+          <w:color w:val="000000"/>
+          <w:kern w:val="0"/>
+          <w:sz w:val="20"/>
+          <w:szCs w:val="20"/>
+        </w:rPr>
+        <w:t>Gao H, Liu J, Wang L. Robust Coordinated Optimization of Active and Reactive Power in Active Distribution Systems. IEEE Transactions on Smart Grid, 2017, PP(99): 1</w:t>
+      </w:r>
+      <w:bookmarkEnd w:id="14"/>
+    </w:p>
+    <w:p>
+      <w:pPr>
+        <w:autoSpaceDE w:val="0"/>
+        <w:autoSpaceDN w:val="0"/>
+        <w:adjustRightInd w:val="0"/>
+        <w:rPr>
+          <w:rFonts w:ascii="宋体" w:eastAsia="宋体"/>
+          <w:kern w:val="0"/>
+          <w:sz w:val="24"/>
+          <w:szCs w:val="24"/>
+        </w:rPr>
+      </w:pPr>
+      <w:r>
+        <w:rPr>
+          <w:rFonts w:ascii="Times New Roman" w:eastAsia="宋体" w:hAnsi="Times New Roman" w:cs="Times New Roman"/>
+          <w:color w:val="000000"/>
+          <w:kern w:val="0"/>
+          <w:sz w:val="20"/>
+          <w:szCs w:val="20"/>
+        </w:rPr>
+        <w:t>[28] Kulmala A, Repo S, Jarventausta P. Coordinated Voltage Control in Distribution Networks Including Several Distributed Energy Resources. IEEE Transactions on Smart Grid, 2014, 5(4): 2010</w:t>
+      </w:r>
+      <w:r>
+        <w:rPr>
+          <w:rFonts w:ascii="宋体" w:eastAsia="宋体" w:cs="宋体" w:hint="eastAsia"/>
+          <w:color w:val="000000"/>
+          <w:kern w:val="0"/>
+          <w:sz w:val="20"/>
+          <w:szCs w:val="20"/>
+        </w:rPr>
+        <w:t>～</w:t>
+      </w:r>
+      <w:r>
+        <w:rPr>
+          <w:rFonts w:ascii="Times New Roman" w:eastAsia="宋体" w:hAnsi="Times New Roman" w:cs="Times New Roman"/>
+          <w:color w:val="000000"/>
+          <w:kern w:val="0"/>
+          <w:sz w:val="20"/>
+          <w:szCs w:val="20"/>
+        </w:rPr>
+        <w:t>2020</w:t>
+      </w:r>
+    </w:p>
+    <w:p>
+      <w:pPr>
+        <w:autoSpaceDE w:val="0"/>
+        <w:autoSpaceDN w:val="0"/>
+        <w:adjustRightInd w:val="0"/>
+        <w:rPr>
+          <w:rFonts w:ascii="宋体" w:eastAsia="宋体"/>
+          <w:kern w:val="0"/>
+          <w:sz w:val="24"/>
+          <w:szCs w:val="24"/>
+        </w:rPr>
+      </w:pPr>
+      <w:r>
+        <w:rPr>
+          <w:rFonts w:ascii="Times New Roman" w:eastAsia="宋体" w:hAnsi="Times New Roman" w:cs="Times New Roman"/>
+          <w:color w:val="000000"/>
+          <w:kern w:val="0"/>
+          <w:sz w:val="20"/>
+          <w:szCs w:val="20"/>
+        </w:rPr>
+        <w:t xml:space="preserve">[29] </w:t>
+      </w:r>
+      <w:bookmarkStart w:id="15" w:name="_neb0CAC3D58_47F6_421E_8BCD_3AB5B7D79FD6"/>
+      <w:r>
+        <w:rPr>
+          <w:rFonts w:ascii="Times New Roman" w:eastAsia="宋体" w:hAnsi="Times New Roman" w:cs="Times New Roman"/>
+          <w:color w:val="000000"/>
+          <w:kern w:val="0"/>
+          <w:sz w:val="20"/>
+          <w:szCs w:val="20"/>
+        </w:rPr>
+        <w:t>Farivar M, Low S, Neal R, et al. Optimal Inverter VAR Control in Distribution Systems with High PV Penetration, 2012, 1</w:t>
+      </w:r>
+      <w:r>
+        <w:rPr>
+          <w:rFonts w:ascii="宋体" w:eastAsia="宋体" w:cs="宋体" w:hint="eastAsia"/>
+          <w:color w:val="000000"/>
+          <w:kern w:val="0"/>
+          <w:sz w:val="20"/>
+          <w:szCs w:val="20"/>
+        </w:rPr>
+        <w:t>～</w:t>
+      </w:r>
+      <w:r>
+        <w:rPr>
+          <w:rFonts w:ascii="Times New Roman" w:eastAsia="宋体" w:hAnsi="Times New Roman" w:cs="Times New Roman"/>
+          <w:color w:val="000000"/>
+          <w:kern w:val="0"/>
+          <w:sz w:val="20"/>
+          <w:szCs w:val="20"/>
+        </w:rPr>
+        <w:t>7</w:t>
+      </w:r>
+      <w:bookmarkEnd w:id="15"/>
+    </w:p>
+    <w:p>
+      <w:pPr>
+        <w:autoSpaceDE w:val="0"/>
+        <w:autoSpaceDN w:val="0"/>
+        <w:adjustRightInd w:val="0"/>
+        <w:rPr>
+          <w:rFonts w:ascii="宋体" w:eastAsia="宋体"/>
+          <w:kern w:val="0"/>
+          <w:sz w:val="24"/>
+          <w:szCs w:val="24"/>
+        </w:rPr>
+      </w:pPr>
+      <w:r>
+        <w:rPr>
+          <w:rFonts w:ascii="Times New Roman" w:eastAsia="宋体" w:hAnsi="Times New Roman" w:cs="Times New Roman"/>
+          <w:color w:val="000000"/>
+          <w:kern w:val="0"/>
+          <w:sz w:val="20"/>
+          <w:szCs w:val="20"/>
+        </w:rPr>
+        <w:t>[30] Bidgoli H S, Cutsem T H V. Combined Local and Centralized Voltage Control in Active Distribution Networks. IEEE Transactions on Power Systems, 2018, PP(99): 1</w:t>
+      </w:r>
+    </w:p>
+    <w:p>
+      <w:pPr>
+        <w:autoSpaceDE w:val="0"/>
+        <w:autoSpaceDN w:val="0"/>
+        <w:adjustRightInd w:val="0"/>
+        <w:rPr>
+          <w:rFonts w:ascii="宋体" w:eastAsia="宋体"/>
+          <w:kern w:val="0"/>
+          <w:sz w:val="24"/>
+          <w:szCs w:val="24"/>
+        </w:rPr>
+      </w:pPr>
+      <w:r>
+        <w:rPr>
+          <w:rFonts w:ascii="Times New Roman" w:eastAsia="宋体" w:hAnsi="Times New Roman" w:cs="Times New Roman"/>
+          <w:color w:val="000000"/>
+          <w:kern w:val="0"/>
+          <w:sz w:val="20"/>
+          <w:szCs w:val="20"/>
+        </w:rPr>
+        <w:t xml:space="preserve">[31] </w:t>
+      </w:r>
+      <w:bookmarkStart w:id="16" w:name="_neb088B54C3_21B8_4EE1_80B7_04929DD090FA"/>
+      <w:r>
+        <w:rPr>
+          <w:rFonts w:ascii="宋体" w:eastAsia="宋体" w:cs="宋体" w:hint="eastAsia"/>
+          <w:color w:val="000000"/>
+          <w:kern w:val="0"/>
+          <w:sz w:val="20"/>
+          <w:szCs w:val="20"/>
+        </w:rPr>
+        <w:t>李鹏</w:t>
       </w:r>
       <w:r>
         <w:rPr>
@@ -995,7 +2688,7 @@
           <w:sz w:val="20"/>
           <w:szCs w:val="20"/>
         </w:rPr>
-        <w:t>徐弢</w:t>
+        <w:t>于航</w:t>
       </w:r>
       <w:r>
         <w:rPr>
@@ -1015,7 +2708,7 @@
           <w:sz w:val="20"/>
           <w:szCs w:val="20"/>
         </w:rPr>
-        <w:t>王成山</w:t>
+        <w:t>夏曼</w:t>
       </w:r>
       <w:r>
         <w:rPr>
@@ -1055,27 +2748,7 @@
           <w:sz w:val="20"/>
           <w:szCs w:val="20"/>
         </w:rPr>
-        <w:t>基于</w:t>
-      </w:r>
-      <w:r>
-        <w:rPr>
-          <w:rFonts w:ascii="Times New Roman" w:eastAsia="宋体" w:hAnsi="Times New Roman" w:cs="Times New Roman"/>
-          <w:color w:val="000000"/>
-          <w:kern w:val="0"/>
-          <w:sz w:val="20"/>
-          <w:szCs w:val="20"/>
-        </w:rPr>
-        <w:t>MAS</w:t>
-      </w:r>
-      <w:r>
-        <w:rPr>
-          <w:rFonts w:ascii="宋体" w:eastAsia="宋体" w:cs="宋体" w:hint="eastAsia"/>
-          <w:color w:val="000000"/>
-          <w:kern w:val="0"/>
-          <w:sz w:val="20"/>
-          <w:szCs w:val="20"/>
-        </w:rPr>
-        <w:t>的主动配电网分布式电压控制</w:t>
+        <w:t>分布式光伏集群分层多模式无功控制策略</w:t>
       </w:r>
       <w:r>
         <w:rPr>
@@ -1095,17 +2768,17 @@
           <w:sz w:val="20"/>
           <w:szCs w:val="20"/>
         </w:rPr>
-        <w:t>中国电机工程学报</w:t>
-      </w:r>
-      <w:r>
-        <w:rPr>
-          <w:rFonts w:ascii="Times New Roman" w:eastAsia="宋体" w:hAnsi="Times New Roman" w:cs="Times New Roman"/>
-          <w:color w:val="000000"/>
-          <w:kern w:val="0"/>
-          <w:sz w:val="20"/>
-          <w:szCs w:val="20"/>
-        </w:rPr>
-        <w:t>, 2016, 36(11): 2918</w:t>
+        <w:t>电网技术</w:t>
+      </w:r>
+      <w:r>
+        <w:rPr>
+          <w:rFonts w:ascii="Times New Roman" w:eastAsia="宋体" w:hAnsi="Times New Roman" w:cs="Times New Roman"/>
+          <w:color w:val="000000"/>
+          <w:kern w:val="0"/>
+          <w:sz w:val="20"/>
+          <w:szCs w:val="20"/>
+        </w:rPr>
+        <w:t>, 2016, 40(10): 3038</w:t>
       </w:r>
       <w:r>
         <w:rPr>
@@ -1125,9 +2798,9 @@
           <w:sz w:val="20"/>
           <w:szCs w:val="20"/>
         </w:rPr>
-        <w:t>2926</w:t>
-      </w:r>
-      <w:bookmarkEnd w:id="6"/>
+        <w:t>3044</w:t>
+      </w:r>
+      <w:bookmarkEnd w:id="16"/>
     </w:p>
     <w:p>
       <w:pPr>
@@ -1149,7 +2822,30 @@
           <w:sz w:val="20"/>
           <w:szCs w:val="20"/>
         </w:rPr>
-        <w:t>[11] Nedic A, Ozdaglar A. Distributed Subgradient Methods for Multi-Agent Optimization. IEEE Transactions on Automatic Control, 2009, 54(1): 48</w:t>
+        <w:t>[32] Kryonidis G, Kontis E, Chrysochos A, et al. A Coordinated Droop Control Strategy for Overvoltage Mitigation in Active Distribution Networks. IEEE Transactions on Smart Grid, 2017, PP(99): 1</w:t>
+      </w:r>
+    </w:p>
+    <w:p>
+      <w:pPr>
+        <w:autoSpaceDE w:val="0"/>
+        <w:autoSpaceDN w:val="0"/>
+        <w:adjustRightInd w:val="0"/>
+        <w:rPr>
+          <w:rFonts w:ascii="宋体" w:eastAsia="宋体"/>
+          <w:kern w:val="0"/>
+          <w:sz w:val="24"/>
+          <w:szCs w:val="24"/>
+        </w:rPr>
+      </w:pPr>
+      <w:r>
+        <w:rPr>
+          <w:rFonts w:ascii="Times New Roman" w:eastAsia="宋体" w:hAnsi="Times New Roman" w:cs="Times New Roman"/>
+          <w:color w:val="000000"/>
+          <w:kern w:val="0"/>
+          <w:sz w:val="20"/>
+          <w:szCs w:val="20"/>
+        </w:rPr>
+        <w:t>[33] Mokhtari G, Ghosh A, Nourbakhsh G, et al. Smart Robust Resources Control in LV Network to Deal With Voltage Rise Issue. IEEE Transactions on Sustainable Energy, 2013, 4(4): 1043</w:t>
       </w:r>
       <w:r>
         <w:rPr>
@@ -1169,7 +2865,7 @@
           <w:sz w:val="20"/>
           <w:szCs w:val="20"/>
         </w:rPr>
-        <w:t>61</w:t>
+        <w:t>1050</w:t>
       </w:r>
     </w:p>
     <w:p>
@@ -1192,7 +2888,19 @@
           <w:sz w:val="20"/>
           <w:szCs w:val="20"/>
         </w:rPr>
-        <w:t>[12] Xu Y, Zhang W, Liu W, et al. Distributed Subgradient-Based Coordination of Multiple Renewable Generators in a Microgrid. IEEE Transactions on Power Systems, 2013, 29(1): 23</w:t>
+        <w:t xml:space="preserve">[34] </w:t>
+      </w:r>
+      <w:bookmarkStart w:id="17" w:name="_neb888265AE_0575_4274_AFBD_E61A2DD2C0C8"/>
+      <w:bookmarkStart w:id="18" w:name="_GoBack"/>
+      <w:r>
+        <w:rPr>
+          <w:rFonts w:ascii="Times New Roman" w:eastAsia="宋体" w:hAnsi="Times New Roman" w:cs="Times New Roman"/>
+          <w:color w:val="000000"/>
+          <w:kern w:val="0"/>
+          <w:sz w:val="20"/>
+          <w:szCs w:val="20"/>
+        </w:rPr>
+        <w:t>Vovos P N, Kiprakis A E, Wallace A R, et al. Centralized and Distributed Voltage Control: Impact on Distributed Generation Penetration. IEEE Trans Power Syst, 2007, 22(1): 476</w:t>
       </w:r>
       <w:r>
         <w:rPr>
@@ -1212,8 +2920,10 @@
           <w:sz w:val="20"/>
           <w:szCs w:val="20"/>
         </w:rPr>
-        <w:t>33</w:t>
-      </w:r>
+        <w:t>483</w:t>
+      </w:r>
+      <w:bookmarkEnd w:id="17"/>
+      <w:bookmarkEnd w:id="18"/>
     </w:p>
     <w:p>
       <w:pPr>
@@ -1235,18 +2945,18 @@
           <w:sz w:val="20"/>
           <w:szCs w:val="20"/>
         </w:rPr>
-        <w:t xml:space="preserve">[13] </w:t>
-      </w:r>
-      <w:bookmarkStart w:id="7" w:name="_nebCB94A4A4_4209_4257_801D_8BF4EB4207FE"/>
-      <w:r>
-        <w:rPr>
-          <w:rFonts w:ascii="Times New Roman" w:eastAsia="宋体" w:hAnsi="Times New Roman" w:cs="Times New Roman"/>
-          <w:color w:val="000000"/>
-          <w:kern w:val="0"/>
-          <w:sz w:val="20"/>
-          <w:szCs w:val="20"/>
-        </w:rPr>
-        <w:t>Maknouninejad A, Qu Z. Realizing Unified Microgrid Voltage Profile and Loss Minimization: A Cooperative Distributed Optimization and Control Approach. IEEE Transactions on Smart Grid, 2014, 5(4): 1621</w:t>
+        <w:t xml:space="preserve">[35] Molina-García Á, Mastromauro R A, García-Sánchez T, et al. Reactive Power Flow Control for PV Inverters Voltage Support in LV Distribution Networks. IEEE Transactions on Smart Grid, 2017, 8(1): </w:t>
+      </w:r>
+      <w:r>
+        <w:rPr>
+          <w:rFonts w:ascii="Times New Roman" w:eastAsia="宋体" w:hAnsi="Times New Roman" w:cs="Times New Roman"/>
+          <w:color w:val="000000"/>
+          <w:kern w:val="0"/>
+          <w:sz w:val="20"/>
+          <w:szCs w:val="20"/>
+        </w:rPr>
+        <w:lastRenderedPageBreak/>
+        <w:t>447</w:t>
       </w:r>
       <w:r>
         <w:rPr>
@@ -1266,9 +2976,171 @@
           <w:sz w:val="20"/>
           <w:szCs w:val="20"/>
         </w:rPr>
-        <w:t>1630</w:t>
-      </w:r>
-      <w:bookmarkEnd w:id="7"/>
+        <w:t>456</w:t>
+      </w:r>
+    </w:p>
+    <w:p>
+      <w:pPr>
+        <w:autoSpaceDE w:val="0"/>
+        <w:autoSpaceDN w:val="0"/>
+        <w:adjustRightInd w:val="0"/>
+        <w:rPr>
+          <w:rFonts w:ascii="宋体" w:eastAsia="宋体"/>
+          <w:kern w:val="0"/>
+          <w:sz w:val="24"/>
+          <w:szCs w:val="24"/>
+        </w:rPr>
+      </w:pPr>
+      <w:r>
+        <w:rPr>
+          <w:rFonts w:ascii="Times New Roman" w:eastAsia="宋体" w:hAnsi="Times New Roman" w:cs="Times New Roman"/>
+          <w:color w:val="000000"/>
+          <w:kern w:val="0"/>
+          <w:sz w:val="20"/>
+          <w:szCs w:val="20"/>
+        </w:rPr>
+        <w:t xml:space="preserve">[36] </w:t>
+      </w:r>
+      <w:r>
+        <w:rPr>
+          <w:rFonts w:ascii="宋体" w:eastAsia="宋体" w:cs="宋体" w:hint="eastAsia"/>
+          <w:color w:val="000000"/>
+          <w:kern w:val="0"/>
+          <w:sz w:val="20"/>
+          <w:szCs w:val="20"/>
+        </w:rPr>
+        <w:t>蔡永翔</w:t>
+      </w:r>
+      <w:r>
+        <w:rPr>
+          <w:rFonts w:ascii="Times New Roman" w:eastAsia="宋体" w:hAnsi="Times New Roman" w:cs="Times New Roman"/>
+          <w:color w:val="000000"/>
+          <w:kern w:val="0"/>
+          <w:sz w:val="20"/>
+          <w:szCs w:val="20"/>
+        </w:rPr>
+        <w:t xml:space="preserve">, </w:t>
+      </w:r>
+      <w:r>
+        <w:rPr>
+          <w:rFonts w:ascii="宋体" w:eastAsia="宋体" w:cs="宋体" w:hint="eastAsia"/>
+          <w:color w:val="000000"/>
+          <w:kern w:val="0"/>
+          <w:sz w:val="20"/>
+          <w:szCs w:val="20"/>
+        </w:rPr>
+        <w:t>唐巍</w:t>
+      </w:r>
+      <w:r>
+        <w:rPr>
+          <w:rFonts w:ascii="Times New Roman" w:eastAsia="宋体" w:hAnsi="Times New Roman" w:cs="Times New Roman"/>
+          <w:color w:val="000000"/>
+          <w:kern w:val="0"/>
+          <w:sz w:val="20"/>
+          <w:szCs w:val="20"/>
+        </w:rPr>
+        <w:t xml:space="preserve">, </w:t>
+      </w:r>
+      <w:r>
+        <w:rPr>
+          <w:rFonts w:ascii="宋体" w:eastAsia="宋体" w:cs="宋体" w:hint="eastAsia"/>
+          <w:color w:val="000000"/>
+          <w:kern w:val="0"/>
+          <w:sz w:val="20"/>
+          <w:szCs w:val="20"/>
+        </w:rPr>
+        <w:t>张璐</w:t>
+      </w:r>
+      <w:r>
+        <w:rPr>
+          <w:rFonts w:ascii="Times New Roman" w:eastAsia="宋体" w:hAnsi="Times New Roman" w:cs="Times New Roman"/>
+          <w:color w:val="000000"/>
+          <w:kern w:val="0"/>
+          <w:sz w:val="20"/>
+          <w:szCs w:val="20"/>
+        </w:rPr>
+        <w:t xml:space="preserve">, </w:t>
+      </w:r>
+      <w:r>
+        <w:rPr>
+          <w:rFonts w:ascii="宋体" w:eastAsia="宋体" w:cs="宋体" w:hint="eastAsia"/>
+          <w:color w:val="000000"/>
+          <w:kern w:val="0"/>
+          <w:sz w:val="20"/>
+          <w:szCs w:val="20"/>
+        </w:rPr>
+        <w:t>等</w:t>
+      </w:r>
+      <w:r>
+        <w:rPr>
+          <w:rFonts w:ascii="Times New Roman" w:eastAsia="宋体" w:hAnsi="Times New Roman" w:cs="Times New Roman"/>
+          <w:color w:val="000000"/>
+          <w:kern w:val="0"/>
+          <w:sz w:val="20"/>
+          <w:szCs w:val="20"/>
+        </w:rPr>
+        <w:t xml:space="preserve">. </w:t>
+      </w:r>
+      <w:r>
+        <w:rPr>
+          <w:rFonts w:ascii="宋体" w:eastAsia="宋体" w:cs="宋体" w:hint="eastAsia"/>
+          <w:color w:val="000000"/>
+          <w:kern w:val="0"/>
+          <w:sz w:val="20"/>
+          <w:szCs w:val="20"/>
+        </w:rPr>
+        <w:t>基于光伏逆变器无功调节的低压配电网多模式电压控制</w:t>
+      </w:r>
+      <w:r>
+        <w:rPr>
+          <w:rFonts w:ascii="Times New Roman" w:eastAsia="宋体" w:hAnsi="Times New Roman" w:cs="Times New Roman"/>
+          <w:color w:val="000000"/>
+          <w:kern w:val="0"/>
+          <w:sz w:val="20"/>
+          <w:szCs w:val="20"/>
+        </w:rPr>
+        <w:t xml:space="preserve">. </w:t>
+      </w:r>
+      <w:r>
+        <w:rPr>
+          <w:rFonts w:ascii="宋体" w:eastAsia="宋体" w:cs="宋体" w:hint="eastAsia"/>
+          <w:color w:val="000000"/>
+          <w:kern w:val="0"/>
+          <w:sz w:val="20"/>
+          <w:szCs w:val="20"/>
+        </w:rPr>
+        <w:t>电力系统自动化</w:t>
+      </w:r>
+      <w:r>
+        <w:rPr>
+          <w:rFonts w:ascii="Times New Roman" w:eastAsia="宋体" w:hAnsi="Times New Roman" w:cs="Times New Roman"/>
+          <w:color w:val="000000"/>
+          <w:kern w:val="0"/>
+          <w:sz w:val="20"/>
+          <w:szCs w:val="20"/>
+        </w:rPr>
+        <w:t>, 2017, 41(13): 133</w:t>
+      </w:r>
+      <w:r>
+        <w:rPr>
+          <w:rFonts w:ascii="宋体" w:eastAsia="宋体" w:cs="宋体" w:hint="eastAsia"/>
+          <w:color w:val="000000"/>
+          <w:kern w:val="0"/>
+          <w:sz w:val="20"/>
+          <w:szCs w:val="20"/>
+        </w:rPr>
+        <w:t>～</w:t>
+      </w:r>
+      <w:r>
+        <w:rPr>
+          <w:rFonts w:ascii="Times New Roman" w:eastAsia="宋体" w:hAnsi="Times New Roman" w:cs="Times New Roman"/>
+          <w:color w:val="000000"/>
+          <w:kern w:val="0"/>
+          <w:sz w:val="20"/>
+          <w:szCs w:val="20"/>
+        </w:rPr>
+        <w:t>141</w:t>
+      </w:r>
     </w:p>
     <w:p>
       <w:pPr>
@@ -1277,6 +3149,464 @@
         <w:adjustRightInd w:val="0"/>
         <w:jc w:val="left"/>
       </w:pPr>
+      <w:r>
+        <w:fldChar w:fldCharType="end"/>
+      </w:r>
+      <w:r>
+        <w:t xml:space="preserve"> </w:t>
+      </w:r>
+    </w:p>
+    <w:p>
+      <w:pPr>
+        <w:autoSpaceDE w:val="0"/>
+        <w:autoSpaceDN w:val="0"/>
+        <w:adjustRightInd w:val="0"/>
+        <w:jc w:val="left"/>
+        <w:rPr>
+          <w:rFonts w:ascii="Times New Roman" w:hAnsi="Times New Roman" w:cs="Times New Roman"/>
+          <w:kern w:val="0"/>
+          <w:sz w:val="24"/>
+          <w:szCs w:val="24"/>
+        </w:rPr>
+      </w:pPr>
+      <w:r>
+        <w:fldChar w:fldCharType="begin"/>
+      </w:r>
+      <w:r>
+        <w:instrText xml:space="preserve"> ADDIN NE.Rep</w:instrText>
+      </w:r>
+      <w:r>
+        <w:fldChar w:fldCharType="separate"/>
+      </w:r>
+    </w:p>
+    <w:p>
+      <w:pPr>
+        <w:autoSpaceDE w:val="0"/>
+        <w:autoSpaceDN w:val="0"/>
+        <w:adjustRightInd w:val="0"/>
+        <w:jc w:val="center"/>
+        <w:rPr>
+          <w:rFonts w:ascii="Times New Roman" w:hAnsi="Times New Roman" w:cs="Times New Roman"/>
+          <w:color w:val="000000"/>
+          <w:kern w:val="0"/>
+          <w:sz w:val="24"/>
+          <w:szCs w:val="24"/>
+        </w:rPr>
+      </w:pPr>
+      <w:r>
+        <w:rPr>
+          <w:rFonts w:ascii="Times New Roman" w:hAnsi="Times New Roman" w:cs="Times New Roman"/>
+          <w:b/>
+          <w:bCs/>
+          <w:color w:val="FF0000"/>
+          <w:kern w:val="0"/>
+          <w:sz w:val="24"/>
+          <w:szCs w:val="24"/>
+        </w:rPr>
+        <w:t>校对报告</w:t>
+      </w:r>
+    </w:p>
+    <w:p>
+      <w:pPr>
+        <w:autoSpaceDE w:val="0"/>
+        <w:autoSpaceDN w:val="0"/>
+        <w:adjustRightInd w:val="0"/>
+        <w:jc w:val="center"/>
+        <w:rPr>
+          <w:rFonts w:ascii="Times New Roman" w:hAnsi="Times New Roman" w:cs="Times New Roman"/>
+          <w:kern w:val="0"/>
+          <w:sz w:val="24"/>
+          <w:szCs w:val="24"/>
+        </w:rPr>
+      </w:pPr>
+    </w:p>
+    <w:p>
+      <w:pPr>
+        <w:autoSpaceDE w:val="0"/>
+        <w:autoSpaceDN w:val="0"/>
+        <w:adjustRightInd w:val="0"/>
+        <w:jc w:val="left"/>
+        <w:rPr>
+          <w:rFonts w:ascii="Times New Roman" w:hAnsi="Times New Roman" w:cs="Times New Roman"/>
+          <w:color w:val="000000"/>
+          <w:kern w:val="0"/>
+          <w:sz w:val="24"/>
+          <w:szCs w:val="24"/>
+        </w:rPr>
+      </w:pPr>
+      <w:r>
+        <w:rPr>
+          <w:rFonts w:ascii="Times New Roman" w:hAnsi="Times New Roman" w:cs="Times New Roman"/>
+          <w:color w:val="000000"/>
+          <w:kern w:val="0"/>
+          <w:sz w:val="24"/>
+          <w:szCs w:val="24"/>
+        </w:rPr>
+        <w:t>当前使用的样式是</w:t>
+      </w:r>
+      <w:r>
+        <w:rPr>
+          <w:rFonts w:ascii="Times New Roman" w:hAnsi="Times New Roman" w:cs="Times New Roman"/>
+          <w:color w:val="000000"/>
+          <w:kern w:val="0"/>
+          <w:sz w:val="24"/>
+          <w:szCs w:val="24"/>
+        </w:rPr>
+        <w:t xml:space="preserve"> [</w:t>
+      </w:r>
+      <w:r>
+        <w:rPr>
+          <w:rFonts w:ascii="Times New Roman" w:hAnsi="Times New Roman" w:cs="Times New Roman"/>
+          <w:color w:val="000000"/>
+          <w:kern w:val="0"/>
+          <w:sz w:val="24"/>
+          <w:szCs w:val="24"/>
+        </w:rPr>
+        <w:t>清华大学学位论文</w:t>
+      </w:r>
+      <w:r>
+        <w:rPr>
+          <w:rFonts w:ascii="Times New Roman" w:hAnsi="Times New Roman" w:cs="Times New Roman"/>
+          <w:color w:val="000000"/>
+          <w:kern w:val="0"/>
+          <w:sz w:val="24"/>
+          <w:szCs w:val="24"/>
+        </w:rPr>
+        <w:t>]</w:t>
+      </w:r>
+    </w:p>
+    <w:p>
+      <w:pPr>
+        <w:autoSpaceDE w:val="0"/>
+        <w:autoSpaceDN w:val="0"/>
+        <w:adjustRightInd w:val="0"/>
+        <w:jc w:val="left"/>
+        <w:rPr>
+          <w:rFonts w:ascii="Times New Roman" w:hAnsi="Times New Roman" w:cs="Times New Roman"/>
+          <w:color w:val="000000"/>
+          <w:kern w:val="0"/>
+          <w:sz w:val="24"/>
+          <w:szCs w:val="24"/>
+        </w:rPr>
+      </w:pPr>
+      <w:r>
+        <w:rPr>
+          <w:rFonts w:ascii="Times New Roman" w:hAnsi="Times New Roman" w:cs="Times New Roman"/>
+          <w:color w:val="000000"/>
+          <w:kern w:val="0"/>
+          <w:sz w:val="24"/>
+          <w:szCs w:val="24"/>
+        </w:rPr>
+        <w:t>当前文档包含的题录共</w:t>
+      </w:r>
+      <w:r>
+        <w:rPr>
+          <w:rFonts w:ascii="Times New Roman" w:hAnsi="Times New Roman" w:cs="Times New Roman"/>
+          <w:color w:val="000000"/>
+          <w:kern w:val="0"/>
+          <w:sz w:val="24"/>
+          <w:szCs w:val="24"/>
+        </w:rPr>
+        <w:t>42</w:t>
+      </w:r>
+      <w:r>
+        <w:rPr>
+          <w:rFonts w:ascii="Times New Roman" w:hAnsi="Times New Roman" w:cs="Times New Roman"/>
+          <w:color w:val="000000"/>
+          <w:kern w:val="0"/>
+          <w:sz w:val="24"/>
+          <w:szCs w:val="24"/>
+        </w:rPr>
+        <w:t>条</w:t>
+      </w:r>
+    </w:p>
+    <w:p>
+      <w:pPr>
+        <w:autoSpaceDE w:val="0"/>
+        <w:autoSpaceDN w:val="0"/>
+        <w:adjustRightInd w:val="0"/>
+        <w:jc w:val="left"/>
+        <w:rPr>
+          <w:rFonts w:ascii="Times New Roman" w:hAnsi="Times New Roman" w:cs="Times New Roman"/>
+          <w:color w:val="000000"/>
+          <w:kern w:val="0"/>
+          <w:sz w:val="24"/>
+          <w:szCs w:val="24"/>
+        </w:rPr>
+      </w:pPr>
+      <w:r>
+        <w:rPr>
+          <w:rFonts w:ascii="Times New Roman" w:hAnsi="Times New Roman" w:cs="Times New Roman"/>
+          <w:color w:val="000000"/>
+          <w:kern w:val="0"/>
+          <w:sz w:val="24"/>
+          <w:szCs w:val="24"/>
+        </w:rPr>
+        <w:t>有</w:t>
+      </w:r>
+      <w:r>
+        <w:rPr>
+          <w:rFonts w:ascii="Times New Roman" w:hAnsi="Times New Roman" w:cs="Times New Roman"/>
+          <w:color w:val="000000"/>
+          <w:kern w:val="0"/>
+          <w:sz w:val="24"/>
+          <w:szCs w:val="24"/>
+        </w:rPr>
+        <w:t>0</w:t>
+      </w:r>
+      <w:r>
+        <w:rPr>
+          <w:rFonts w:ascii="Times New Roman" w:hAnsi="Times New Roman" w:cs="Times New Roman"/>
+          <w:color w:val="000000"/>
+          <w:kern w:val="0"/>
+          <w:sz w:val="24"/>
+          <w:szCs w:val="24"/>
+        </w:rPr>
+        <w:t>条题录存在必填字段内容缺失的问题</w:t>
+      </w:r>
+    </w:p>
+    <w:p>
+      <w:pPr>
+        <w:autoSpaceDE w:val="0"/>
+        <w:autoSpaceDN w:val="0"/>
+        <w:adjustRightInd w:val="0"/>
+        <w:jc w:val="left"/>
+        <w:rPr>
+          <w:rFonts w:ascii="Times New Roman" w:hAnsi="Times New Roman" w:cs="Times New Roman"/>
+          <w:kern w:val="0"/>
+          <w:sz w:val="24"/>
+          <w:szCs w:val="24"/>
+        </w:rPr>
+      </w:pPr>
+      <w:r>
+        <w:rPr>
+          <w:rFonts w:ascii="Times New Roman" w:hAnsi="Times New Roman" w:cs="Times New Roman"/>
+          <w:color w:val="000000"/>
+          <w:kern w:val="0"/>
+          <w:sz w:val="24"/>
+          <w:szCs w:val="24"/>
+        </w:rPr>
+        <w:t>所有题录的数据正常</w:t>
+      </w:r>
+      <w:r>
+        <w:fldChar w:fldCharType="end"/>
+      </w:r>
+      <w:r>
+        <w:fldChar w:fldCharType="begin"/>
+      </w:r>
+      <w:r>
+        <w:instrText xml:space="preserve"> ADDIN NE.Rep</w:instrText>
+      </w:r>
+      <w:r>
+        <w:fldChar w:fldCharType="separate"/>
+      </w:r>
+    </w:p>
+    <w:p>
+      <w:pPr>
+        <w:autoSpaceDE w:val="0"/>
+        <w:autoSpaceDN w:val="0"/>
+        <w:adjustRightInd w:val="0"/>
+        <w:jc w:val="center"/>
+        <w:rPr>
+          <w:rFonts w:ascii="Times New Roman" w:hAnsi="Times New Roman" w:cs="Times New Roman"/>
+          <w:color w:val="000000"/>
+          <w:kern w:val="0"/>
+          <w:sz w:val="24"/>
+          <w:szCs w:val="24"/>
+        </w:rPr>
+      </w:pPr>
+      <w:r>
+        <w:rPr>
+          <w:rFonts w:ascii="Times New Roman" w:hAnsi="Times New Roman" w:cs="Times New Roman"/>
+          <w:b/>
+          <w:bCs/>
+          <w:color w:val="FF0000"/>
+          <w:kern w:val="0"/>
+          <w:sz w:val="24"/>
+          <w:szCs w:val="24"/>
+        </w:rPr>
+        <w:t>校对报告</w:t>
+      </w:r>
+    </w:p>
+    <w:p>
+      <w:pPr>
+        <w:autoSpaceDE w:val="0"/>
+        <w:autoSpaceDN w:val="0"/>
+        <w:adjustRightInd w:val="0"/>
+        <w:jc w:val="center"/>
+        <w:rPr>
+          <w:rFonts w:ascii="Times New Roman" w:hAnsi="Times New Roman" w:cs="Times New Roman"/>
+          <w:kern w:val="0"/>
+          <w:sz w:val="24"/>
+          <w:szCs w:val="24"/>
+        </w:rPr>
+      </w:pPr>
+    </w:p>
+    <w:p>
+      <w:pPr>
+        <w:autoSpaceDE w:val="0"/>
+        <w:autoSpaceDN w:val="0"/>
+        <w:adjustRightInd w:val="0"/>
+        <w:jc w:val="left"/>
+        <w:rPr>
+          <w:rFonts w:ascii="Times New Roman" w:hAnsi="Times New Roman" w:cs="Times New Roman"/>
+          <w:color w:val="000000"/>
+          <w:kern w:val="0"/>
+          <w:sz w:val="24"/>
+          <w:szCs w:val="24"/>
+        </w:rPr>
+      </w:pPr>
+      <w:r>
+        <w:rPr>
+          <w:rFonts w:ascii="Times New Roman" w:hAnsi="Times New Roman" w:cs="Times New Roman"/>
+          <w:color w:val="000000"/>
+          <w:kern w:val="0"/>
+          <w:sz w:val="24"/>
+          <w:szCs w:val="24"/>
+        </w:rPr>
+        <w:t>当前使用的样式是</w:t>
+      </w:r>
+      <w:r>
+        <w:rPr>
+          <w:rFonts w:ascii="Times New Roman" w:hAnsi="Times New Roman" w:cs="Times New Roman"/>
+          <w:color w:val="000000"/>
+          <w:kern w:val="0"/>
+          <w:sz w:val="24"/>
+          <w:szCs w:val="24"/>
+        </w:rPr>
+        <w:t xml:space="preserve"> [</w:t>
+      </w:r>
+      <w:r>
+        <w:rPr>
+          <w:rFonts w:ascii="Times New Roman" w:hAnsi="Times New Roman" w:cs="Times New Roman"/>
+          <w:color w:val="000000"/>
+          <w:kern w:val="0"/>
+          <w:sz w:val="24"/>
+          <w:szCs w:val="24"/>
+        </w:rPr>
+        <w:t>清华大学学位论文</w:t>
+      </w:r>
+      <w:r>
+        <w:rPr>
+          <w:rFonts w:ascii="Times New Roman" w:hAnsi="Times New Roman" w:cs="Times New Roman"/>
+          <w:color w:val="000000"/>
+          <w:kern w:val="0"/>
+          <w:sz w:val="24"/>
+          <w:szCs w:val="24"/>
+        </w:rPr>
+        <w:t>]</w:t>
+      </w:r>
+    </w:p>
+    <w:p>
+      <w:pPr>
+        <w:autoSpaceDE w:val="0"/>
+        <w:autoSpaceDN w:val="0"/>
+        <w:adjustRightInd w:val="0"/>
+        <w:jc w:val="left"/>
+        <w:rPr>
+          <w:rFonts w:ascii="Times New Roman" w:hAnsi="Times New Roman" w:cs="Times New Roman"/>
+          <w:color w:val="000000"/>
+          <w:kern w:val="0"/>
+          <w:sz w:val="24"/>
+          <w:szCs w:val="24"/>
+        </w:rPr>
+      </w:pPr>
+      <w:r>
+        <w:rPr>
+          <w:rFonts w:ascii="Times New Roman" w:hAnsi="Times New Roman" w:cs="Times New Roman"/>
+          <w:color w:val="000000"/>
+          <w:kern w:val="0"/>
+          <w:sz w:val="24"/>
+          <w:szCs w:val="24"/>
+        </w:rPr>
+        <w:t>当前文档包含的题录共</w:t>
+      </w:r>
+      <w:r>
+        <w:rPr>
+          <w:rFonts w:ascii="Times New Roman" w:hAnsi="Times New Roman" w:cs="Times New Roman"/>
+          <w:color w:val="000000"/>
+          <w:kern w:val="0"/>
+          <w:sz w:val="24"/>
+          <w:szCs w:val="24"/>
+        </w:rPr>
+        <w:t>0</w:t>
+      </w:r>
+      <w:r>
+        <w:rPr>
+          <w:rFonts w:ascii="Times New Roman" w:hAnsi="Times New Roman" w:cs="Times New Roman"/>
+          <w:color w:val="000000"/>
+          <w:kern w:val="0"/>
+          <w:sz w:val="24"/>
+          <w:szCs w:val="24"/>
+        </w:rPr>
+        <w:t>条</w:t>
+      </w:r>
+    </w:p>
+    <w:p>
+      <w:pPr>
+        <w:autoSpaceDE w:val="0"/>
+        <w:autoSpaceDN w:val="0"/>
+        <w:adjustRightInd w:val="0"/>
+        <w:jc w:val="left"/>
+        <w:rPr>
+          <w:rFonts w:ascii="Times New Roman" w:hAnsi="Times New Roman" w:cs="Times New Roman"/>
+          <w:color w:val="000000"/>
+          <w:kern w:val="0"/>
+          <w:sz w:val="24"/>
+          <w:szCs w:val="24"/>
+        </w:rPr>
+      </w:pPr>
+      <w:r>
+        <w:rPr>
+          <w:rFonts w:ascii="Times New Roman" w:hAnsi="Times New Roman" w:cs="Times New Roman"/>
+          <w:color w:val="000000"/>
+          <w:kern w:val="0"/>
+          <w:sz w:val="24"/>
+          <w:szCs w:val="24"/>
+        </w:rPr>
+        <w:t>有</w:t>
+      </w:r>
+      <w:r>
+        <w:rPr>
+          <w:rFonts w:ascii="Times New Roman" w:hAnsi="Times New Roman" w:cs="Times New Roman"/>
+          <w:color w:val="000000"/>
+          <w:kern w:val="0"/>
+          <w:sz w:val="24"/>
+          <w:szCs w:val="24"/>
+        </w:rPr>
+        <w:t>0</w:t>
+      </w:r>
+      <w:r>
+        <w:rPr>
+          <w:rFonts w:ascii="Times New Roman" w:hAnsi="Times New Roman" w:cs="Times New Roman"/>
+          <w:color w:val="000000"/>
+          <w:kern w:val="0"/>
+          <w:sz w:val="24"/>
+          <w:szCs w:val="24"/>
+        </w:rPr>
+        <w:t>条题录存在必填字段内容缺失的问题</w:t>
+      </w:r>
+    </w:p>
+    <w:p>
+      <w:pPr>
+        <w:autoSpaceDE w:val="0"/>
+        <w:autoSpaceDN w:val="0"/>
+        <w:adjustRightInd w:val="0"/>
+        <w:jc w:val="left"/>
+        <w:rPr>
+          <w:rFonts w:hint="eastAsia"/>
+        </w:rPr>
+      </w:pPr>
+      <w:r>
+        <w:rPr>
+          <w:rFonts w:ascii="Times New Roman" w:hAnsi="Times New Roman" w:cs="Times New Roman"/>
+          <w:color w:val="000000"/>
+          <w:kern w:val="0"/>
+          <w:sz w:val="24"/>
+          <w:szCs w:val="24"/>
+        </w:rPr>
+        <w:t>所有题录的数据正常</w:t>
+      </w:r>
       <w:r>
         <w:fldChar w:fldCharType="end"/>
       </w:r>

</xml_diff>